<commit_message>
Cambios en el reporte de la práctica.
</commit_message>
<xml_diff>
--- a/Práctica2/Doc/Práctica2.docx
+++ b/Práctica2/Doc/Práctica2.docx
@@ -78,11 +78,13 @@
         <w:jc w:val="center"/>
         <w:rPr>
           <w:color w:val="000000"/>
-        </w:rPr>
-      </w:pPr>
-      <w:r>
-        <w:rPr>
-          <w:color w:val="000000"/>
+          <w:lang w:val="es-MX"/>
+        </w:rPr>
+      </w:pPr>
+      <w:r>
+        <w:rPr>
+          <w:color w:val="000000"/>
+          <w:lang w:val="es-MX"/>
         </w:rPr>
         <w:t>——————————</w:t>
       </w:r>
@@ -91,6 +93,7 @@
           <w:rFonts w:ascii="Times New Roman" w:hAnsi="Times New Roman"/>
           <w:color w:val="000000"/>
           <w:position w:val="-2"/>
+          <w:lang w:val="es-MX"/>
         </w:rPr>
         <w:t xml:space="preserve">   </w:t>
       </w:r>
@@ -107,12 +110,14 @@
           <w:rFonts w:ascii="Times New Roman" w:hAnsi="Times New Roman"/>
           <w:color w:val="000000"/>
           <w:position w:val="-2"/>
+          <w:lang w:val="es-MX"/>
         </w:rPr>
         <w:t xml:space="preserve">   </w:t>
       </w:r>
       <w:r>
         <w:rPr>
           <w:color w:val="000000"/>
+          <w:lang w:val="es-MX"/>
         </w:rPr>
         <w:t>——————————</w:t>
       </w:r>
@@ -123,100 +128,179 @@
         <w:spacing w:before="200"/>
         <w:rPr>
           <w:color w:val="000000"/>
+          <w:lang w:val="es-MX"/>
+        </w:rPr>
+      </w:pPr>
+      <w:r>
+        <w:rPr>
+          <w:noProof/>
+          <w:lang w:val="es-MX"/>
+        </w:rPr>
+        <w:drawing>
+          <wp:anchor distT="0" distB="0" distL="114300" distR="114300" simplePos="0" relativeHeight="251662336" behindDoc="0" locked="0" layoutInCell="1" allowOverlap="1">
+            <wp:simplePos x="0" y="0"/>
+            <wp:positionH relativeFrom="column">
+              <wp:posOffset>3658660</wp:posOffset>
+            </wp:positionH>
+            <wp:positionV relativeFrom="paragraph">
+              <wp:posOffset>348720</wp:posOffset>
+            </wp:positionV>
+            <wp:extent cx="2473325" cy="1222375"/>
+            <wp:effectExtent l="0" t="0" r="0" b="0"/>
+            <wp:wrapTopAndBottom/>
+            <wp:docPr id="2" name="Imagen 2"/>
+            <wp:cNvGraphicFramePr>
+              <a:graphicFrameLocks xmlns:a="http://schemas.openxmlformats.org/drawingml/2006/main" noChangeAspect="1"/>
+            </wp:cNvGraphicFramePr>
+            <a:graphic xmlns:a="http://schemas.openxmlformats.org/drawingml/2006/main">
+              <a:graphicData uri="http://schemas.openxmlformats.org/drawingml/2006/picture">
+                <pic:pic xmlns:pic="http://schemas.openxmlformats.org/drawingml/2006/picture">
+                  <pic:nvPicPr>
+                    <pic:cNvPr id="2" name="train1.png"/>
+                    <pic:cNvPicPr/>
+                  </pic:nvPicPr>
+                  <pic:blipFill rotWithShape="1">
+                    <a:blip r:embed="rId8" cstate="print">
+                      <a:extLst>
+                        <a:ext uri="{28A0092B-C50C-407E-A947-70E740481C1C}">
+                          <a14:useLocalDpi xmlns:a14="http://schemas.microsoft.com/office/drawing/2010/main" val="0"/>
+                        </a:ext>
+                      </a:extLst>
+                    </a:blip>
+                    <a:srcRect l="11931" t="8386" r="8330" b="12130"/>
+                    <a:stretch/>
+                  </pic:blipFill>
+                  <pic:spPr bwMode="auto">
+                    <a:xfrm>
+                      <a:off x="0" y="0"/>
+                      <a:ext cx="2473325" cy="1222375"/>
+                    </a:xfrm>
+                    <a:prstGeom prst="rect">
+                      <a:avLst/>
+                    </a:prstGeom>
+                    <a:ln>
+                      <a:noFill/>
+                    </a:ln>
+                    <a:extLst>
+                      <a:ext uri="{53640926-AAD7-44D8-BBD7-CCE9431645EC}">
+                        <a14:shadowObscured xmlns:a14="http://schemas.microsoft.com/office/drawing/2010/main"/>
+                      </a:ext>
+                    </a:extLst>
+                  </pic:spPr>
+                </pic:pic>
+              </a:graphicData>
+            </a:graphic>
+            <wp14:sizeRelH relativeFrom="margin">
+              <wp14:pctWidth>0</wp14:pctWidth>
+            </wp14:sizeRelH>
+            <wp14:sizeRelV relativeFrom="margin">
+              <wp14:pctHeight>0</wp14:pctHeight>
+            </wp14:sizeRelV>
+          </wp:anchor>
+        </w:drawing>
+      </w:r>
+      <w:r>
+        <w:rPr>
+          <w:color w:val="000000"/>
+          <w:lang w:val="es-MX"/>
+        </w:rPr>
+        <w:t>1</w:t>
+      </w:r>
+      <w:r>
+        <w:rPr>
+          <w:color w:val="000000"/>
+          <w:lang w:val="es-MX"/>
+        </w:rPr>
+        <w:tab/>
+      </w:r>
+      <w:r>
+        <w:rPr>
+          <w:color w:val="000000"/>
+          <w:lang w:val="es-MX"/>
+        </w:rPr>
+        <w:t>Objetivos</w:t>
+      </w:r>
+    </w:p>
+    <w:p>
+      <w:pPr>
+        <w:pStyle w:val="PARAGRAPHnoindent"/>
+        <w:rPr>
+          <w:lang w:val="es-MX"/>
         </w:rPr>
         <w:sectPr>
-          <w:headerReference w:type="even" r:id="rId8"/>
-          <w:headerReference w:type="default" r:id="rId9"/>
-          <w:footerReference w:type="even" r:id="rId10"/>
-          <w:footerReference w:type="default" r:id="rId11"/>
-          <w:headerReference w:type="first" r:id="rId12"/>
-          <w:footerReference w:type="first" r:id="rId13"/>
+          <w:headerReference w:type="even" r:id="rId9"/>
+          <w:headerReference w:type="default" r:id="rId10"/>
+          <w:footerReference w:type="even" r:id="rId11"/>
+          <w:footerReference w:type="default" r:id="rId12"/>
+          <w:headerReference w:type="first" r:id="rId13"/>
+          <w:footerReference w:type="first" r:id="rId14"/>
           <w:pgSz w:w="11340" w:h="15480" w:code="1"/>
           <w:pgMar w:top="1195" w:right="605" w:bottom="360" w:left="720" w:header="605" w:footer="72" w:gutter="0"/>
           <w:cols w:space="240"/>
           <w:titlePg/>
         </w:sectPr>
       </w:pPr>
-      <w:r>
-        <w:rPr>
-          <w:color w:val="000000"/>
-        </w:rPr>
-        <w:t>1</w:t>
-      </w:r>
-      <w:r>
-        <w:rPr>
-          <w:color w:val="000000"/>
+    </w:p>
+    <w:p>
+      <w:pPr>
+        <w:pStyle w:val="PARAGRAPH"/>
+        <w:rPr>
+          <w:color w:val="000000"/>
+          <w:lang w:val="es-MX"/>
+        </w:rPr>
+      </w:pPr>
+      <w:r>
+        <w:rPr>
+          <w:color w:val="000000"/>
+          <w:lang w:val="es-MX"/>
+        </w:rPr>
+        <w:t>Clasificar imágenes con 2, 3 o 4 regiones u</w:t>
+      </w:r>
+      <w:r>
+        <w:rPr>
+          <w:color w:val="000000"/>
+          <w:lang w:val="es-MX"/>
+        </w:rPr>
+        <w:t>tilizando el clasificador de Bayes</w:t>
+      </w:r>
+    </w:p>
+    <w:p>
+      <w:pPr>
+        <w:pStyle w:val="Ttulo1"/>
+        <w:rPr>
+          <w:color w:val="000000"/>
+          <w:lang w:val="es-MX"/>
+        </w:rPr>
+      </w:pPr>
+      <w:r>
+        <w:rPr>
+          <w:color w:val="000000"/>
+          <w:lang w:val="es-MX"/>
+        </w:rPr>
+        <w:t>2</w:t>
+      </w:r>
+      <w:r>
+        <w:rPr>
+          <w:color w:val="000000"/>
+          <w:lang w:val="es-MX"/>
         </w:rPr>
         <w:tab/>
       </w:r>
-      <w:proofErr w:type="spellStart"/>
-      <w:r>
-        <w:rPr>
-          <w:color w:val="000000"/>
-        </w:rPr>
-        <w:t>Objetivos</w:t>
-      </w:r>
-      <w:proofErr w:type="spellEnd"/>
+      <w:r>
+        <w:rPr>
+          <w:color w:val="000000"/>
+          <w:lang w:val="es-MX"/>
+        </w:rPr>
+        <w:t>Introducción</w:t>
+      </w:r>
     </w:p>
     <w:p>
       <w:pPr>
         <w:pStyle w:val="PARAGRAPH"/>
         <w:rPr>
-          <w:color w:val="000000"/>
-          <w:lang w:val="es-MX"/>
-        </w:rPr>
-      </w:pPr>
-      <w:r>
-        <w:rPr>
-          <w:color w:val="000000"/>
-          <w:lang w:val="es-MX"/>
-        </w:rPr>
-        <w:t>Clasificar imágenes con 2, 3 o 4 regiones u</w:t>
-      </w:r>
-      <w:r>
-        <w:rPr>
-          <w:color w:val="000000"/>
-          <w:lang w:val="es-MX"/>
-        </w:rPr>
-        <w:t>tilizando el clasificador de Bayes</w:t>
-      </w:r>
-    </w:p>
-    <w:p>
-      <w:pPr>
-        <w:pStyle w:val="Ttulo1"/>
-        <w:rPr>
-          <w:color w:val="000000"/>
-          <w:lang w:val="es-MX"/>
-        </w:rPr>
-      </w:pPr>
-      <w:r>
-        <w:rPr>
-          <w:color w:val="000000"/>
-          <w:lang w:val="es-MX"/>
-        </w:rPr>
-        <w:t>2</w:t>
-      </w:r>
-      <w:r>
-        <w:rPr>
-          <w:color w:val="000000"/>
-          <w:lang w:val="es-MX"/>
-        </w:rPr>
-        <w:tab/>
-      </w:r>
-      <w:r>
-        <w:rPr>
-          <w:color w:val="000000"/>
-          <w:lang w:val="es-MX"/>
-        </w:rPr>
-        <w:t>Introducción</w:t>
-      </w:r>
-    </w:p>
-    <w:p>
-      <w:pPr>
-        <w:pStyle w:val="PARAGRAPH"/>
-        <w:rPr>
           <w:rStyle w:val="Url"/>
           <w:color w:val="000000"/>
+          <w:lang w:val="es-MX"/>
         </w:rPr>
       </w:pPr>
     </w:p>
@@ -232,6 +316,74 @@
       </w:pPr>
       <w:r>
         <w:rPr>
+          <w:noProof/>
+          <w:lang w:val="es-MX"/>
+        </w:rPr>
+        <w:drawing>
+          <wp:anchor distT="0" distB="0" distL="114300" distR="114300" simplePos="0" relativeHeight="251676672" behindDoc="0" locked="0" layoutInCell="1" allowOverlap="1">
+            <wp:simplePos x="0" y="0"/>
+            <wp:positionH relativeFrom="column">
+              <wp:posOffset>3586710</wp:posOffset>
+            </wp:positionH>
+            <wp:positionV relativeFrom="paragraph">
+              <wp:posOffset>416030</wp:posOffset>
+            </wp:positionV>
+            <wp:extent cx="2518410" cy="1245235"/>
+            <wp:effectExtent l="0" t="0" r="0" b="0"/>
+            <wp:wrapTopAndBottom/>
+            <wp:docPr id="3" name="Imagen 3" descr="Imagen de entrenamiento"/>
+            <wp:cNvGraphicFramePr>
+              <a:graphicFrameLocks xmlns:a="http://schemas.openxmlformats.org/drawingml/2006/main" noChangeAspect="1"/>
+            </wp:cNvGraphicFramePr>
+            <a:graphic xmlns:a="http://schemas.openxmlformats.org/drawingml/2006/main">
+              <a:graphicData uri="http://schemas.openxmlformats.org/drawingml/2006/picture">
+                <pic:pic xmlns:pic="http://schemas.openxmlformats.org/drawingml/2006/picture">
+                  <pic:nvPicPr>
+                    <pic:cNvPr id="3" name="train2.png"/>
+                    <pic:cNvPicPr/>
+                  </pic:nvPicPr>
+                  <pic:blipFill rotWithShape="1">
+                    <a:blip r:embed="rId15" cstate="print">
+                      <a:extLst>
+                        <a:ext uri="{28A0092B-C50C-407E-A947-70E740481C1C}">
+                          <a14:useLocalDpi xmlns:a14="http://schemas.microsoft.com/office/drawing/2010/main" val="0"/>
+                        </a:ext>
+                      </a:extLst>
+                    </a:blip>
+                    <a:srcRect l="9762" t="17797" r="9054" b="20457"/>
+                    <a:stretch/>
+                  </pic:blipFill>
+                  <pic:spPr bwMode="auto">
+                    <a:xfrm>
+                      <a:off x="0" y="0"/>
+                      <a:ext cx="2518410" cy="1245235"/>
+                    </a:xfrm>
+                    <a:prstGeom prst="rect">
+                      <a:avLst/>
+                    </a:prstGeom>
+                    <a:ln>
+                      <a:noFill/>
+                    </a:ln>
+                    <a:extLst>
+                      <a:ext uri="{53640926-AAD7-44D8-BBD7-CCE9431645EC}">
+                        <a14:shadowObscured xmlns:a14="http://schemas.microsoft.com/office/drawing/2010/main"/>
+                      </a:ext>
+                    </a:extLst>
+                  </pic:spPr>
+                </pic:pic>
+              </a:graphicData>
+            </a:graphic>
+            <wp14:sizeRelH relativeFrom="margin">
+              <wp14:pctWidth>0</wp14:pctWidth>
+            </wp14:sizeRelH>
+            <wp14:sizeRelV relativeFrom="margin">
+              <wp14:pctHeight>0</wp14:pctHeight>
+            </wp14:sizeRelV>
+          </wp:anchor>
+        </w:drawing>
+      </w:r>
+      <w:r>
+        <w:rPr>
           <w:rStyle w:val="Figurereferenceto"/>
           <w:color w:val="000000"/>
           <w:lang w:val="es-MX"/>
@@ -342,19 +494,7 @@
         <w:rPr>
           <w:lang w:val="es-MX"/>
         </w:rPr>
-        <w:t xml:space="preserve">de </w:t>
-      </w:r>
-      <w:r>
-        <w:rPr>
-          <w:lang w:val="es-MX"/>
-        </w:rPr>
-        <w:t>escenas del Landsat 8</w:t>
-      </w:r>
-      <w:r>
-        <w:rPr>
-          <w:lang w:val="es-MX"/>
-        </w:rPr>
-        <w:t xml:space="preserve"> </w:t>
+        <w:t xml:space="preserve">de escenas del Landsat 8 </w:t>
       </w:r>
       <w:r>
         <w:rPr>
@@ -663,26 +803,418 @@
       <w:pPr>
         <w:pStyle w:val="PARAGRAPH"/>
         <w:rPr>
+          <w:noProof/>
+          <w:lang w:val="es-MX"/>
+        </w:rPr>
+      </w:pPr>
+    </w:p>
+    <w:p>
+      <w:pPr>
+        <w:pStyle w:val="PARAGRAPH"/>
+        <w:rPr>
           <w:rFonts w:ascii="Times New Roman" w:hAnsi="Times New Roman"/>
           <w:lang w:val="es-MX"/>
         </w:rPr>
       </w:pPr>
       <w:r>
         <w:rPr>
+          <w:noProof/>
+          <w:lang w:val="es-MX"/>
+        </w:rPr>
+        <w:drawing>
+          <wp:anchor distT="0" distB="0" distL="114300" distR="114300" simplePos="0" relativeHeight="251653120" behindDoc="0" locked="0" layoutInCell="1" allowOverlap="1">
+            <wp:simplePos x="0" y="0"/>
+            <wp:positionH relativeFrom="column">
+              <wp:posOffset>359839</wp:posOffset>
+            </wp:positionH>
+            <wp:positionV relativeFrom="paragraph">
+              <wp:posOffset>501346</wp:posOffset>
+            </wp:positionV>
+            <wp:extent cx="2495550" cy="1228090"/>
+            <wp:effectExtent l="0" t="0" r="0" b="0"/>
+            <wp:wrapTopAndBottom/>
+            <wp:docPr id="1" name="Imagen 1"/>
+            <wp:cNvGraphicFramePr>
+              <a:graphicFrameLocks xmlns:a="http://schemas.openxmlformats.org/drawingml/2006/main" noChangeAspect="1"/>
+            </wp:cNvGraphicFramePr>
+            <a:graphic xmlns:a="http://schemas.openxmlformats.org/drawingml/2006/main">
+              <a:graphicData uri="http://schemas.openxmlformats.org/drawingml/2006/picture">
+                <pic:pic xmlns:pic="http://schemas.openxmlformats.org/drawingml/2006/picture">
+                  <pic:nvPicPr>
+                    <pic:cNvPr id="1" name="train0.png"/>
+                    <pic:cNvPicPr/>
+                  </pic:nvPicPr>
+                  <pic:blipFill rotWithShape="1">
+                    <a:blip r:embed="rId16" cstate="print">
+                      <a:extLst>
+                        <a:ext uri="{28A0092B-C50C-407E-A947-70E740481C1C}">
+                          <a14:useLocalDpi xmlns:a14="http://schemas.microsoft.com/office/drawing/2010/main" val="0"/>
+                        </a:ext>
+                      </a:extLst>
+                    </a:blip>
+                    <a:srcRect l="10666" t="10803" r="8890" b="12872"/>
+                    <a:stretch/>
+                  </pic:blipFill>
+                  <pic:spPr bwMode="auto">
+                    <a:xfrm>
+                      <a:off x="0" y="0"/>
+                      <a:ext cx="2495550" cy="1228090"/>
+                    </a:xfrm>
+                    <a:prstGeom prst="rect">
+                      <a:avLst/>
+                    </a:prstGeom>
+                    <a:ln>
+                      <a:noFill/>
+                    </a:ln>
+                    <a:extLst>
+                      <a:ext uri="{53640926-AAD7-44D8-BBD7-CCE9431645EC}">
+                        <a14:shadowObscured xmlns:a14="http://schemas.microsoft.com/office/drawing/2010/main"/>
+                      </a:ext>
+                    </a:extLst>
+                  </pic:spPr>
+                </pic:pic>
+              </a:graphicData>
+            </a:graphic>
+          </wp:anchor>
+        </w:drawing>
+      </w:r>
+      <w:r>
+        <w:rPr>
           <w:rFonts w:ascii="Times New Roman" w:hAnsi="Times New Roman"/>
           <w:lang w:val="es-MX"/>
         </w:rPr>
-        <w:t>Las imágenes RGB se encuentran en</w:t>
-      </w:r>
+        <w:t>Las imágenes RGB se encuentran en las bandas 2-3, siendo B la banda 2, G la banda 3 y R la banda 4.</w:t>
+      </w:r>
+      <w:r>
+        <w:rPr>
+          <w:rFonts w:ascii="Times New Roman" w:hAnsi="Times New Roman"/>
+          <w:lang w:val="es-MX"/>
+        </w:rPr>
+        <w:t xml:space="preserve"> A continuación, muestro las imágenes de entrenamiento.</w:t>
+      </w:r>
+    </w:p>
+    <w:p>
+      <w:pPr>
+        <w:pStyle w:val="PARAGRAPH"/>
+        <w:rPr>
+          <w:noProof/>
+          <w:lang w:val="es-MX"/>
+        </w:rPr>
+      </w:pPr>
+      <w:r>
+        <w:rPr>
+          <w:noProof/>
+        </w:rPr>
+        <w:drawing>
+          <wp:anchor distT="0" distB="0" distL="114300" distR="114300" simplePos="0" relativeHeight="251683840" behindDoc="0" locked="0" layoutInCell="1" allowOverlap="1" wp14:anchorId="014D9C0E" wp14:editId="54EBDD1B">
+            <wp:simplePos x="0" y="0"/>
+            <wp:positionH relativeFrom="column">
+              <wp:posOffset>1202690</wp:posOffset>
+            </wp:positionH>
+            <wp:positionV relativeFrom="paragraph">
+              <wp:posOffset>1327785</wp:posOffset>
+            </wp:positionV>
+            <wp:extent cx="824230" cy="597535"/>
+            <wp:effectExtent l="0" t="0" r="0" b="0"/>
+            <wp:wrapTopAndBottom/>
+            <wp:docPr id="4" name="Imagen 4"/>
+            <wp:cNvGraphicFramePr>
+              <a:graphicFrameLocks xmlns:a="http://schemas.openxmlformats.org/drawingml/2006/main" noChangeAspect="1"/>
+            </wp:cNvGraphicFramePr>
+            <a:graphic xmlns:a="http://schemas.openxmlformats.org/drawingml/2006/main">
+              <a:graphicData uri="http://schemas.openxmlformats.org/drawingml/2006/picture">
+                <pic:pic xmlns:pic="http://schemas.openxmlformats.org/drawingml/2006/picture">
+                  <pic:nvPicPr>
+                    <pic:cNvPr id="1" name=""/>
+                    <pic:cNvPicPr/>
+                  </pic:nvPicPr>
+                  <pic:blipFill>
+                    <a:blip r:embed="rId17"/>
+                    <a:stretch>
+                      <a:fillRect/>
+                    </a:stretch>
+                  </pic:blipFill>
+                  <pic:spPr>
+                    <a:xfrm>
+                      <a:off x="0" y="0"/>
+                      <a:ext cx="824230" cy="597535"/>
+                    </a:xfrm>
+                    <a:prstGeom prst="rect">
+                      <a:avLst/>
+                    </a:prstGeom>
+                  </pic:spPr>
+                </pic:pic>
+              </a:graphicData>
+            </a:graphic>
+            <wp14:sizeRelH relativeFrom="margin">
+              <wp14:pctWidth>0</wp14:pctWidth>
+            </wp14:sizeRelH>
+            <wp14:sizeRelV relativeFrom="margin">
+              <wp14:pctHeight>0</wp14:pctHeight>
+            </wp14:sizeRelV>
+          </wp:anchor>
+        </w:drawing>
+      </w:r>
+    </w:p>
+    <w:p>
+      <w:pPr>
+        <w:pStyle w:val="PARAGRAPH"/>
+        <w:rPr>
+          <w:noProof/>
+          <w:lang w:val="es-MX"/>
+        </w:rPr>
+      </w:pPr>
+    </w:p>
+    <w:p>
+      <w:pPr>
+        <w:pStyle w:val="PARAGRAPH"/>
+        <w:rPr>
+          <w:lang w:val="es-MX"/>
+        </w:rPr>
+      </w:pPr>
+      <w:r>
+        <w:rPr>
+          <w:lang w:val="es-MX"/>
+        </w:rPr>
+        <w:t xml:space="preserve">Con los datos de las 5 bandas de cada escena, calculé las probabilidades a priori de cada una de las regiones. </w:t>
+      </w:r>
+      <w:r>
+        <w:rPr>
+          <w:lang w:val="es-MX"/>
+        </w:rPr>
+        <w:t>Para estas imágenes, sólo tomé en cuenta las clases 0 a 5.</w:t>
+      </w:r>
+    </w:p>
+    <w:p>
+      <w:pPr>
+        <w:pStyle w:val="PARAGRAPH"/>
+        <w:rPr>
+          <w:lang w:val="es-MX"/>
+        </w:rPr>
+      </w:pPr>
+      <w:r>
+        <w:rPr>
+          <w:noProof/>
+        </w:rPr>
+        <w:object w:dxaOrig="225" w:dyaOrig="225">
+          <v:shapetype id="_x0000_t75" coordsize="21600,21600" o:spt="75" o:preferrelative="t" path="m@4@5l@4@11@9@11@9@5xe" filled="f" stroked="f">
+            <v:stroke joinstyle="miter"/>
+            <v:formulas>
+              <v:f eqn="if lineDrawn pixelLineWidth 0"/>
+              <v:f eqn="sum @0 1 0"/>
+              <v:f eqn="sum 0 0 @1"/>
+              <v:f eqn="prod @2 1 2"/>
+              <v:f eqn="prod @3 21600 pixelWidth"/>
+              <v:f eqn="prod @3 21600 pixelHeight"/>
+              <v:f eqn="sum @0 0 1"/>
+              <v:f eqn="prod @6 1 2"/>
+              <v:f eqn="prod @7 21600 pixelWidth"/>
+              <v:f eqn="sum @8 21600 0"/>
+              <v:f eqn="prod @7 21600 pixelHeight"/>
+              <v:f eqn="sum @10 21600 0"/>
+            </v:formulas>
+            <v:path o:extrusionok="f" gradientshapeok="t" o:connecttype="rect"/>
+            <o:lock v:ext="edit" aspectratio="t"/>
+          </v:shapetype>
+          <v:shape id="_x0000_s1026" type="#_x0000_t75" style="position:absolute;left:0;text-align:left;margin-left:72.8pt;margin-top:8.55pt;width:75.6pt;height:93.65pt;z-index:251664384;mso-position-horizontal-relative:text;mso-position-vertical-relative:text">
+            <v:imagedata r:id="rId18" o:title=""/>
+            <w10:wrap type="square"/>
+          </v:shape>
+          <o:OLEObject Type="Embed" ProgID="Equation.DSMT4" ShapeID="_x0000_s1026" DrawAspect="Content" ObjectID="_1631307221" r:id="rId19"/>
+        </w:object>
+      </w:r>
+    </w:p>
+    <w:p>
+      <w:pPr>
+        <w:pStyle w:val="PARAGRAPH"/>
+        <w:rPr>
+          <w:lang w:val="es-MX"/>
+        </w:rPr>
+      </w:pPr>
+    </w:p>
+    <w:p>
+      <w:pPr>
+        <w:pStyle w:val="PARAGRAPH"/>
+        <w:rPr>
+          <w:lang w:val="es-MX"/>
+        </w:rPr>
+      </w:pPr>
+    </w:p>
+    <w:p>
+      <w:pPr>
+        <w:pStyle w:val="PARAGRAPH"/>
+        <w:rPr>
+          <w:lang w:val="es-MX"/>
+        </w:rPr>
+      </w:pPr>
+    </w:p>
+    <w:p>
+      <w:pPr>
+        <w:pStyle w:val="PARAGRAPH"/>
+        <w:rPr>
+          <w:lang w:val="es-MX"/>
+        </w:rPr>
+      </w:pPr>
+    </w:p>
+    <w:p>
+      <w:pPr>
+        <w:pStyle w:val="PARAGRAPH"/>
+        <w:rPr>
+          <w:lang w:val="es-MX"/>
+        </w:rPr>
+      </w:pPr>
+    </w:p>
+    <w:p>
+      <w:pPr>
+        <w:pStyle w:val="PARAGRAPH"/>
+        <w:rPr>
+          <w:lang w:val="es-MX"/>
+        </w:rPr>
+      </w:pPr>
+    </w:p>
+    <w:p>
+      <w:pPr>
+        <w:pStyle w:val="PARAGRAPH"/>
+        <w:rPr>
+          <w:lang w:val="es-MX"/>
+        </w:rPr>
+      </w:pPr>
+    </w:p>
+    <w:p>
+      <w:pPr>
+        <w:pStyle w:val="PARAGRAPH"/>
+        <w:rPr>
+          <w:lang w:val="es-MX"/>
+        </w:rPr>
+      </w:pPr>
+    </w:p>
+    <w:p>
+      <w:pPr>
+        <w:pStyle w:val="PARAGRAPH"/>
+        <w:rPr>
+          <w:lang w:val="es-MX"/>
+        </w:rPr>
+      </w:pPr>
+    </w:p>
+    <w:p>
+      <w:pPr>
+        <w:pStyle w:val="PARAGRAPH"/>
+        <w:rPr>
+          <w:lang w:val="es-MX"/>
+        </w:rPr>
+      </w:pPr>
+      <w:r>
+        <w:rPr>
+          <w:noProof/>
+        </w:rPr>
+        <w:object w:dxaOrig="225" w:dyaOrig="225">
+          <v:shape id="_x0000_s1029" type="#_x0000_t75" style="position:absolute;left:0;text-align:left;margin-left:87.75pt;margin-top:19.4pt;width:63.8pt;height:77.1pt;z-index:251687936;mso-position-horizontal-relative:text;mso-position-vertical-relative:text">
+            <v:imagedata r:id="rId20" o:title=""/>
+            <w10:wrap type="square"/>
+          </v:shape>
+          <o:OLEObject Type="Embed" ProgID="Equation.DSMT4" ShapeID="_x0000_s1029" DrawAspect="Content" ObjectID="_1631307222" r:id="rId21"/>
+        </w:object>
+      </w:r>
+      <w:r>
+        <w:rPr>
+          <w:noProof/>
+        </w:rPr>
+        <w:object w:dxaOrig="1440" w:dyaOrig="1440">
+          <v:shape id="_x0000_s1033" type="#_x0000_t75" style="position:absolute;left:0;text-align:left;margin-left:86.15pt;margin-top:105.65pt;width:64.6pt;height:77.1pt;z-index:251692032;mso-position-horizontal-relative:text;mso-position-vertical-relative:text">
+            <v:imagedata r:id="rId22" o:title=""/>
+            <w10:wrap type="square"/>
+          </v:shape>
+          <o:OLEObject Type="Embed" ProgID="Equation.DSMT4" ShapeID="_x0000_s1033" DrawAspect="Content" ObjectID="_1631307223" r:id="rId23"/>
+        </w:object>
+      </w:r>
+      <w:r>
+        <w:rPr>
+          <w:noProof/>
+        </w:rPr>
+        <w:object w:dxaOrig="1440" w:dyaOrig="1440">
+          <v:shape id="_x0000_s1032" type="#_x0000_t75" style="position:absolute;left:0;text-align:left;margin-left:160.15pt;margin-top:106.1pt;width:64.6pt;height:77.1pt;z-index:251691008;mso-position-horizontal-relative:text;mso-position-vertical-relative:text">
+            <v:imagedata r:id="rId24" o:title=""/>
+            <w10:wrap type="square"/>
+          </v:shape>
+          <o:OLEObject Type="Embed" ProgID="Equation.DSMT4" ShapeID="_x0000_s1032" DrawAspect="Content" ObjectID="_1631307224" r:id="rId25"/>
+        </w:object>
+      </w:r>
+      <w:r>
+        <w:rPr>
+          <w:noProof/>
+        </w:rPr>
+        <w:object w:dxaOrig="1440" w:dyaOrig="1440">
+          <v:shape id="_x0000_s1030" type="#_x0000_t75" style="position:absolute;left:0;text-align:left;margin-left:159.3pt;margin-top:19pt;width:64.6pt;height:77.1pt;z-index:251688960;mso-position-horizontal-relative:text;mso-position-vertical-relative:text">
+            <v:imagedata r:id="rId26" o:title=""/>
+            <w10:wrap type="square"/>
+          </v:shape>
+          <o:OLEObject Type="Embed" ProgID="Equation.DSMT4" ShapeID="_x0000_s1030" DrawAspect="Content" ObjectID="_1631307225" r:id="rId27"/>
+        </w:object>
+      </w:r>
+      <w:r>
+        <w:rPr>
+          <w:lang w:val="es-MX"/>
+        </w:rPr>
+        <w:t>Luego, calculé los vectores de medias de cada clase.</w:t>
+      </w:r>
+    </w:p>
+    <w:p>
+      <w:pPr>
+        <w:pStyle w:val="PARAGRAPH"/>
+        <w:rPr>
+          <w:lang w:val="es-MX"/>
+        </w:rPr>
+      </w:pPr>
+      <w:r>
+        <w:rPr>
+          <w:noProof/>
+        </w:rPr>
+        <w:object w:dxaOrig="1440" w:dyaOrig="1440">
+          <v:shape id="_x0000_s1031" type="#_x0000_t75" style="position:absolute;left:0;text-align:left;margin-left:15.3pt;margin-top:94.15pt;width:64.6pt;height:77.1pt;z-index:251689984;mso-position-horizontal-relative:text;mso-position-vertical-relative:text">
+            <v:imagedata r:id="rId28" o:title=""/>
+            <w10:wrap type="square"/>
+          </v:shape>
+          <o:OLEObject Type="Embed" ProgID="Equation.DSMT4" ShapeID="_x0000_s1031" DrawAspect="Content" ObjectID="_1631307226" r:id="rId29"/>
+        </w:object>
+      </w:r>
+      <w:r>
+        <w:rPr>
+          <w:noProof/>
+        </w:rPr>
+        <w:object w:dxaOrig="225" w:dyaOrig="225">
+          <v:shape id="_x0000_s1028" type="#_x0000_t75" style="position:absolute;left:0;text-align:left;margin-left:14.2pt;margin-top:7.9pt;width:63.8pt;height:76.3pt;z-index:251685888;mso-position-horizontal-relative:text;mso-position-vertical-relative:text">
+            <v:imagedata r:id="rId30" o:title=""/>
+            <w10:wrap type="square"/>
+          </v:shape>
+          <o:OLEObject Type="Embed" ProgID="Equation.DSMT4" ShapeID="_x0000_s1028" DrawAspect="Content" ObjectID="_1631307227" r:id="rId31"/>
+        </w:object>
+      </w:r>
+    </w:p>
+    <w:p>
+      <w:pPr>
+        <w:pStyle w:val="PARAGRAPH"/>
+        <w:rPr>
+          <w:lang w:val="es-MX"/>
+        </w:rPr>
+      </w:pPr>
+    </w:p>
+    <w:p>
+      <w:pPr>
+        <w:pStyle w:val="PARAGRAPH"/>
+        <w:rPr>
+          <w:lang w:val="es-MX"/>
+        </w:rPr>
+      </w:pPr>
+    </w:p>
+    <w:p>
+      <w:pPr>
+        <w:pStyle w:val="PARAGRAPH"/>
+        <w:rPr>
+          <w:lang w:val="es-MX"/>
+        </w:rPr>
+      </w:pPr>
       <w:bookmarkStart w:id="0" w:name="_GoBack"/>
       <w:bookmarkEnd w:id="0"/>
-      <w:r>
-        <w:rPr>
-          <w:rFonts w:ascii="Times New Roman" w:hAnsi="Times New Roman"/>
-          <w:lang w:val="es-MX"/>
-        </w:rPr>
-        <w:t xml:space="preserve"> las bandas 2-3, siendo B la banda 2, G la banda 3 y R la banda 4.</w:t>
-      </w:r>
     </w:p>
     <w:p>
       <w:pPr>
@@ -694,6 +1226,46 @@
     </w:p>
     <w:p>
       <w:pPr>
+        <w:pStyle w:val="PARAGRAPH"/>
+        <w:rPr>
+          <w:lang w:val="es-MX"/>
+        </w:rPr>
+      </w:pPr>
+    </w:p>
+    <w:p>
+      <w:pPr>
+        <w:pStyle w:val="PARAGRAPH"/>
+        <w:rPr>
+          <w:lang w:val="es-MX"/>
+        </w:rPr>
+      </w:pPr>
+    </w:p>
+    <w:p>
+      <w:pPr>
+        <w:pStyle w:val="PARAGRAPH"/>
+        <w:rPr>
+          <w:lang w:val="es-MX"/>
+        </w:rPr>
+      </w:pPr>
+    </w:p>
+    <w:p>
+      <w:pPr>
+        <w:pStyle w:val="PARAGRAPH"/>
+        <w:rPr>
+          <w:lang w:val="es-MX"/>
+        </w:rPr>
+      </w:pPr>
+    </w:p>
+    <w:p>
+      <w:pPr>
+        <w:pStyle w:val="PARAGRAPH"/>
+        <w:rPr>
+          <w:lang w:val="es-MX"/>
+        </w:rPr>
+      </w:pPr>
+    </w:p>
+    <w:p>
+      <w:pPr>
         <w:pStyle w:val="Ttulo1"/>
         <w:rPr>
           <w:color w:val="000000"/>
@@ -727,11 +1299,13 @@
         <w:pStyle w:val="PARAGRAPHnoindent"/>
         <w:rPr>
           <w:color w:val="000000"/>
-        </w:rPr>
-      </w:pPr>
-      <w:r>
-        <w:rPr>
-          <w:color w:val="000000"/>
+          <w:lang w:val="es-MX"/>
+        </w:rPr>
+      </w:pPr>
+      <w:r>
+        <w:rPr>
+          <w:color w:val="000000"/>
+          <w:lang w:val="es-MX"/>
         </w:rPr>
         <w:t xml:space="preserve">IEEE </w:t>
       </w:r>
@@ -741,23 +1315,27 @@
         <w:pStyle w:val="Ttulo1"/>
         <w:rPr>
           <w:color w:val="000000"/>
-        </w:rPr>
-      </w:pPr>
-      <w:r>
-        <w:rPr>
-          <w:color w:val="000000"/>
+          <w:lang w:val="es-MX"/>
+        </w:rPr>
+      </w:pPr>
+      <w:r>
+        <w:rPr>
+          <w:color w:val="000000"/>
+          <w:lang w:val="es-MX"/>
         </w:rPr>
         <w:t>5</w:t>
       </w:r>
       <w:r>
         <w:rPr>
           <w:color w:val="000000"/>
+          <w:lang w:val="es-MX"/>
         </w:rPr>
         <w:tab/>
       </w:r>
       <w:r>
         <w:rPr>
           <w:color w:val="000000"/>
+          <w:lang w:val="es-MX"/>
         </w:rPr>
         <w:t>Código</w:t>
       </w:r>
@@ -765,6 +1343,9 @@
     <w:p>
       <w:pPr>
         <w:pStyle w:val="PARAGRAPHnoindent"/>
+        <w:rPr>
+          <w:lang w:val="es-MX"/>
+        </w:rPr>
       </w:pPr>
     </w:p>
     <w:p>
@@ -772,32 +1353,37 @@
         <w:pStyle w:val="Ttulo1"/>
         <w:rPr>
           <w:color w:val="000000"/>
-        </w:rPr>
-      </w:pPr>
-      <w:r>
-        <w:rPr>
-          <w:color w:val="000000"/>
+          <w:lang w:val="es-MX"/>
+        </w:rPr>
+      </w:pPr>
+      <w:r>
+        <w:rPr>
+          <w:color w:val="000000"/>
+          <w:lang w:val="es-MX"/>
         </w:rPr>
         <w:t>6</w:t>
       </w:r>
       <w:r>
         <w:rPr>
           <w:color w:val="000000"/>
+          <w:lang w:val="es-MX"/>
         </w:rPr>
         <w:tab/>
       </w:r>
-      <w:proofErr w:type="spellStart"/>
-      <w:r>
-        <w:rPr>
-          <w:color w:val="000000"/>
+      <w:r>
+        <w:rPr>
+          <w:color w:val="000000"/>
+          <w:lang w:val="es-MX"/>
         </w:rPr>
         <w:t>Conclusiones</w:t>
       </w:r>
-      <w:proofErr w:type="spellEnd"/>
     </w:p>
     <w:p>
       <w:pPr>
         <w:pStyle w:val="PARAGRAPHnoindent"/>
+        <w:rPr>
+          <w:lang w:val="es-MX"/>
+        </w:rPr>
       </w:pPr>
     </w:p>
     <w:p>
@@ -810,8 +1396,10 @@
           <w:bCs/>
           <w:color w:val="000000"/>
           <w:sz w:val="22"/>
-        </w:rPr>
-      </w:pPr>
+          <w:lang w:val="es-MX"/>
+        </w:rPr>
+      </w:pPr>
+      <w:proofErr w:type="spellStart"/>
       <w:r>
         <w:rPr>
           <w:rFonts w:ascii="Helvetica" w:hAnsi="Helvetica"/>
@@ -819,9 +1407,11 @@
           <w:bCs/>
           <w:color w:val="000000"/>
           <w:sz w:val="22"/>
+          <w:lang w:val="es-MX"/>
         </w:rPr>
         <w:t>References</w:t>
       </w:r>
+      <w:proofErr w:type="spellEnd"/>
     </w:p>
     <w:p>
       <w:pPr>
@@ -843,16 +1433,7 @@
           <w:sz w:val="16"/>
           <w:szCs w:val="16"/>
         </w:rPr>
-        <w:t xml:space="preserve">U.S. Geological Survey, 2016. L8 SPARCS Cloud Validation Masks. U.S. </w:t>
-      </w:r>
-      <w:r>
-        <w:rPr>
-          <w:color w:val="000000"/>
-          <w:spacing w:val="-8"/>
-          <w:sz w:val="16"/>
-          <w:szCs w:val="16"/>
-        </w:rPr>
-        <w:t>Geological Survey data release. doi:10.5066/F7FB5146.</w:t>
+        <w:t>U.S. Geological Survey, 2016. L8 SPARCS Cloud Validation Masks. U.S. Geological Survey data release. doi:10.5066/F7FB5146.</w:t>
       </w:r>
     </w:p>
     <w:p>
@@ -1235,8 +1816,8 @@
       </w:pPr>
     </w:p>
     <w:sectPr>
-      <w:headerReference w:type="even" r:id="rId14"/>
-      <w:headerReference w:type="default" r:id="rId15"/>
+      <w:headerReference w:type="even" r:id="rId32"/>
+      <w:headerReference w:type="default" r:id="rId33"/>
       <w:type w:val="continuous"/>
       <w:pgSz w:w="11340" w:h="15480" w:code="1"/>
       <w:pgMar w:top="1195" w:right="605" w:bottom="360" w:left="720" w:header="605" w:footer="72" w:gutter="0"/>
@@ -4583,6 +5164,8 @@
     <w:lsdException w:name="Table Subtle 2" w:semiHidden="1" w:unhideWhenUsed="1"/>
     <w:lsdException w:name="Table Web 1" w:semiHidden="1" w:unhideWhenUsed="1"/>
     <w:lsdException w:name="Table Web 2" w:semiHidden="1" w:unhideWhenUsed="1"/>
+    <w:lsdException w:name="Table Web 3" w:semiHidden="1" w:unhideWhenUsed="1"/>
+    <w:lsdException w:name="Table Theme" w:semiHidden="1" w:unhideWhenUsed="1"/>
     <w:lsdException w:name="Placeholder Text" w:semiHidden="1" w:uiPriority="99"/>
     <w:lsdException w:name="No Spacing" w:uiPriority="1" w:qFormat="1"/>
     <w:lsdException w:name="Light Shading" w:uiPriority="60"/>
@@ -5649,6 +6232,16 @@
       <w:kern w:val="16"/>
       <w:sz w:val="16"/>
       <w:szCs w:val="16"/>
+    </w:rPr>
+  </w:style>
+  <w:style w:type="character" w:styleId="Textodelmarcadordeposicin">
+    <w:name w:val="Placeholder Text"/>
+    <w:basedOn w:val="Fuentedeprrafopredeter"/>
+    <w:uiPriority w:val="99"/>
+    <w:semiHidden/>
+    <w:rsid w:val="00D62A45"/>
+    <w:rPr>
+      <w:color w:val="808080"/>
     </w:rPr>
   </w:style>
 </w:styles>
@@ -5942,7 +6535,7 @@
 </file>
 
 <file path=customXml/itemProps1.xml><?xml version="1.0" encoding="utf-8"?>
-<ds:datastoreItem xmlns:ds="http://schemas.openxmlformats.org/officeDocument/2006/customXml" ds:itemID="{747EE1EA-DB3F-4AD9-92B5-A0FCAAC9AB07}">
+<ds:datastoreItem xmlns:ds="http://schemas.openxmlformats.org/officeDocument/2006/customXml" ds:itemID="{36AEFFF5-B63C-4E0E-A0B4-0E4DE3505C0F}">
   <ds:schemaRefs>
     <ds:schemaRef ds:uri="http://schemas.openxmlformats.org/officeDocument/2006/bibliography"/>
   </ds:schemaRefs>

</xml_diff>

<commit_message>
Cambios a la introducción del reporte.
</commit_message>
<xml_diff>
--- a/Práctica2/Doc/Práctica2.docx
+++ b/Práctica2/Doc/Práctica2.docx
@@ -54,21 +54,22 @@
         <w:rPr>
           <w:color w:val="000000"/>
           <w:sz w:val="24"/>
-        </w:rPr>
-      </w:pPr>
-      <w:r>
-        <w:rPr>
-          <w:color w:val="000000"/>
-        </w:rPr>
-        <w:t xml:space="preserve">First A. Author, Second B. Author Jr., and Third C. Author, </w:t>
-      </w:r>
-      <w:r>
-        <w:rPr>
-          <w:rStyle w:val="MemberType"/>
-          <w:rFonts w:ascii="Helvetica" w:hAnsi="Helvetica"/>
-          <w:color w:val="000000"/>
-        </w:rPr>
-        <w:t>Member, IEEE</w:t>
+          <w:lang w:val="es-MX"/>
+        </w:rPr>
+      </w:pPr>
+      <w:r>
+        <w:rPr>
+          <w:color w:val="000000"/>
+          <w:lang w:val="es-MX"/>
+        </w:rPr>
+        <w:t>Andrés González Flores, F</w:t>
+      </w:r>
+      <w:r>
+        <w:rPr>
+          <w:color w:val="000000"/>
+          <w:lang w:val="es-MX"/>
+        </w:rPr>
+        <w:t>acultad de Ingeniería, UNAM.</w:t>
       </w:r>
     </w:p>
     <w:p>
@@ -127,6 +128,172 @@
         <w:pStyle w:val="Ttulo1"/>
         <w:spacing w:before="200"/>
         <w:rPr>
+          <w:color w:val="000000"/>
+          <w:lang w:val="es-MX"/>
+        </w:rPr>
+      </w:pPr>
+      <w:r>
+        <w:rPr>
+          <w:noProof/>
+          <w:lang w:val="es-MX"/>
+        </w:rPr>
+        <w:drawing>
+          <wp:anchor distT="0" distB="0" distL="114300" distR="114300" simplePos="0" relativeHeight="251653120" behindDoc="0" locked="0" layoutInCell="1" allowOverlap="1">
+            <wp:simplePos x="0" y="0"/>
+            <wp:positionH relativeFrom="column">
+              <wp:posOffset>3468764</wp:posOffset>
+            </wp:positionH>
+            <wp:positionV relativeFrom="paragraph">
+              <wp:posOffset>381479</wp:posOffset>
+            </wp:positionV>
+            <wp:extent cx="2495550" cy="1228090"/>
+            <wp:effectExtent l="0" t="0" r="0" b="0"/>
+            <wp:wrapTopAndBottom/>
+            <wp:docPr id="1" name="Imagen 1"/>
+            <wp:cNvGraphicFramePr>
+              <a:graphicFrameLocks xmlns:a="http://schemas.openxmlformats.org/drawingml/2006/main" noChangeAspect="1"/>
+            </wp:cNvGraphicFramePr>
+            <a:graphic xmlns:a="http://schemas.openxmlformats.org/drawingml/2006/main">
+              <a:graphicData uri="http://schemas.openxmlformats.org/drawingml/2006/picture">
+                <pic:pic xmlns:pic="http://schemas.openxmlformats.org/drawingml/2006/picture">
+                  <pic:nvPicPr>
+                    <pic:cNvPr id="1" name="train0.png"/>
+                    <pic:cNvPicPr/>
+                  </pic:nvPicPr>
+                  <pic:blipFill rotWithShape="1">
+                    <a:blip r:embed="rId8" cstate="print">
+                      <a:extLst>
+                        <a:ext uri="{28A0092B-C50C-407E-A947-70E740481C1C}">
+                          <a14:useLocalDpi xmlns:a14="http://schemas.microsoft.com/office/drawing/2010/main" val="0"/>
+                        </a:ext>
+                      </a:extLst>
+                    </a:blip>
+                    <a:srcRect l="10666" t="10803" r="8890" b="12872"/>
+                    <a:stretch/>
+                  </pic:blipFill>
+                  <pic:spPr bwMode="auto">
+                    <a:xfrm>
+                      <a:off x="0" y="0"/>
+                      <a:ext cx="2495550" cy="1228090"/>
+                    </a:xfrm>
+                    <a:prstGeom prst="rect">
+                      <a:avLst/>
+                    </a:prstGeom>
+                    <a:ln>
+                      <a:noFill/>
+                    </a:ln>
+                    <a:extLst>
+                      <a:ext uri="{53640926-AAD7-44D8-BBD7-CCE9431645EC}">
+                        <a14:shadowObscured xmlns:a14="http://schemas.microsoft.com/office/drawing/2010/main"/>
+                      </a:ext>
+                    </a:extLst>
+                  </pic:spPr>
+                </pic:pic>
+              </a:graphicData>
+            </a:graphic>
+          </wp:anchor>
+        </w:drawing>
+      </w:r>
+      <w:r>
+        <w:rPr>
+          <w:color w:val="000000"/>
+          <w:lang w:val="es-MX"/>
+        </w:rPr>
+        <w:t>1</w:t>
+      </w:r>
+      <w:r>
+        <w:rPr>
+          <w:color w:val="000000"/>
+          <w:lang w:val="es-MX"/>
+        </w:rPr>
+        <w:tab/>
+      </w:r>
+      <w:r>
+        <w:rPr>
+          <w:color w:val="000000"/>
+          <w:lang w:val="es-MX"/>
+        </w:rPr>
+        <w:t>Objetivos</w:t>
+      </w:r>
+    </w:p>
+    <w:p>
+      <w:pPr>
+        <w:pStyle w:val="PARAGRAPHnoindent"/>
+        <w:rPr>
+          <w:lang w:val="es-MX"/>
+        </w:rPr>
+        <w:sectPr>
+          <w:headerReference w:type="even" r:id="rId9"/>
+          <w:headerReference w:type="default" r:id="rId10"/>
+          <w:footerReference w:type="even" r:id="rId11"/>
+          <w:footerReference w:type="default" r:id="rId12"/>
+          <w:headerReference w:type="first" r:id="rId13"/>
+          <w:footerReference w:type="first" r:id="rId14"/>
+          <w:pgSz w:w="11340" w:h="15480" w:code="1"/>
+          <w:pgMar w:top="1195" w:right="605" w:bottom="360" w:left="720" w:header="605" w:footer="72" w:gutter="0"/>
+          <w:cols w:space="240"/>
+          <w:titlePg/>
+        </w:sectPr>
+      </w:pPr>
+    </w:p>
+    <w:p>
+      <w:pPr>
+        <w:pStyle w:val="PARAGRAPH"/>
+        <w:rPr>
+          <w:color w:val="000000"/>
+          <w:lang w:val="es-MX"/>
+        </w:rPr>
+      </w:pPr>
+      <w:r>
+        <w:rPr>
+          <w:color w:val="000000"/>
+          <w:lang w:val="es-MX"/>
+        </w:rPr>
+        <w:t>Clasificar imágenes con 2, 3 o 4 regiones u</w:t>
+      </w:r>
+      <w:r>
+        <w:rPr>
+          <w:color w:val="000000"/>
+          <w:lang w:val="es-MX"/>
+        </w:rPr>
+        <w:t>tilizando el clasificador de Bayes</w:t>
+      </w:r>
+    </w:p>
+    <w:p>
+      <w:pPr>
+        <w:pStyle w:val="Ttulo1"/>
+        <w:rPr>
+          <w:color w:val="000000"/>
+          <w:lang w:val="es-MX"/>
+        </w:rPr>
+      </w:pPr>
+      <w:r>
+        <w:rPr>
+          <w:color w:val="000000"/>
+          <w:lang w:val="es-MX"/>
+        </w:rPr>
+        <w:t>2</w:t>
+      </w:r>
+      <w:r>
+        <w:rPr>
+          <w:color w:val="000000"/>
+          <w:lang w:val="es-MX"/>
+        </w:rPr>
+        <w:tab/>
+      </w:r>
+      <w:r>
+        <w:rPr>
+          <w:color w:val="000000"/>
+          <w:lang w:val="es-MX"/>
+        </w:rPr>
+        <w:t>Introducción</w:t>
+      </w:r>
+    </w:p>
+    <w:p>
+      <w:pPr>
+        <w:pStyle w:val="PARAGRAPH"/>
+        <w:rPr>
+          <w:rStyle w:val="Url"/>
           <w:color w:val="000000"/>
           <w:lang w:val="es-MX"/>
         </w:rPr>
@@ -140,10 +307,10 @@
           <wp:anchor distT="0" distB="0" distL="114300" distR="114300" simplePos="0" relativeHeight="251662336" behindDoc="0" locked="0" layoutInCell="1" allowOverlap="1">
             <wp:simplePos x="0" y="0"/>
             <wp:positionH relativeFrom="column">
-              <wp:posOffset>3658660</wp:posOffset>
+              <wp:posOffset>3501160</wp:posOffset>
             </wp:positionH>
             <wp:positionV relativeFrom="paragraph">
-              <wp:posOffset>348720</wp:posOffset>
+              <wp:posOffset>545216</wp:posOffset>
             </wp:positionV>
             <wp:extent cx="2473325" cy="1222375"/>
             <wp:effectExtent l="0" t="0" r="0" b="0"/>
@@ -160,7 +327,7 @@
                     <pic:cNvPicPr/>
                   </pic:nvPicPr>
                   <pic:blipFill rotWithShape="1">
-                    <a:blip r:embed="rId8" cstate="print">
+                    <a:blip r:embed="rId15" cstate="print">
                       <a:extLst>
                         <a:ext uri="{28A0092B-C50C-407E-A947-70E740481C1C}">
                           <a14:useLocalDpi xmlns:a14="http://schemas.microsoft.com/office/drawing/2010/main" val="0"/>
@@ -201,115 +368,181 @@
       </w:r>
       <w:r>
         <w:rPr>
-          <w:color w:val="000000"/>
-          <w:lang w:val="es-MX"/>
-        </w:rPr>
-        <w:t>1</w:t>
-      </w:r>
-      <w:r>
-        <w:rPr>
-          <w:color w:val="000000"/>
-          <w:lang w:val="es-MX"/>
-        </w:rPr>
-        <w:tab/>
-      </w:r>
-      <w:r>
-        <w:rPr>
-          <w:color w:val="000000"/>
-          <w:lang w:val="es-MX"/>
-        </w:rPr>
-        <w:t>Objetivos</w:t>
-      </w:r>
-    </w:p>
-    <w:p>
-      <w:pPr>
-        <w:pStyle w:val="PARAGRAPHnoindent"/>
-        <w:rPr>
-          <w:lang w:val="es-MX"/>
-        </w:rPr>
-        <w:sectPr>
-          <w:headerReference w:type="even" r:id="rId9"/>
-          <w:headerReference w:type="default" r:id="rId10"/>
-          <w:footerReference w:type="even" r:id="rId11"/>
-          <w:footerReference w:type="default" r:id="rId12"/>
-          <w:headerReference w:type="first" r:id="rId13"/>
-          <w:footerReference w:type="first" r:id="rId14"/>
-          <w:pgSz w:w="11340" w:h="15480" w:code="1"/>
-          <w:pgMar w:top="1195" w:right="605" w:bottom="360" w:left="720" w:header="605" w:footer="72" w:gutter="0"/>
-          <w:cols w:space="240"/>
-          <w:titlePg/>
-        </w:sectPr>
-      </w:pPr>
+          <w:rStyle w:val="Url"/>
+          <w:color w:val="000000"/>
+          <w:lang w:val="es-MX"/>
+        </w:rPr>
+        <w:t xml:space="preserve">El clasificador Bayesiano es </w:t>
+      </w:r>
+      <w:r>
+        <w:rPr>
+          <w:rStyle w:val="Url"/>
+          <w:color w:val="000000"/>
+          <w:lang w:val="es-MX"/>
+        </w:rPr>
+        <w:t xml:space="preserve">un método de clasificación supervisada que consiste en asignar a un objeto descrito por un conjunto de atributos o características, </w:t>
+      </w:r>
+      <w:r>
+        <w:rPr>
+          <w:rStyle w:val="Url"/>
+          <w:color w:val="000000"/>
+          <w:position w:val="-12"/>
+          <w:lang w:val="es-MX"/>
+        </w:rPr>
+        <w:object w:dxaOrig="1320" w:dyaOrig="360">
+          <v:shapetype id="_x0000_t75" coordsize="21600,21600" o:spt="75" o:preferrelative="t" path="m@4@5l@4@11@9@11@9@5xe" filled="f" stroked="f">
+            <v:stroke joinstyle="miter"/>
+            <v:formulas>
+              <v:f eqn="if lineDrawn pixelLineWidth 0"/>
+              <v:f eqn="sum @0 1 0"/>
+              <v:f eqn="sum 0 0 @1"/>
+              <v:f eqn="prod @2 1 2"/>
+              <v:f eqn="prod @3 21600 pixelWidth"/>
+              <v:f eqn="prod @3 21600 pixelHeight"/>
+              <v:f eqn="sum @0 0 1"/>
+              <v:f eqn="prod @6 1 2"/>
+              <v:f eqn="prod @7 21600 pixelWidth"/>
+              <v:f eqn="sum @8 21600 0"/>
+              <v:f eqn="prod @7 21600 pixelHeight"/>
+              <v:f eqn="sum @10 21600 0"/>
+            </v:formulas>
+            <v:path o:extrusionok="f" gradientshapeok="t" o:connecttype="rect"/>
+            <o:lock v:ext="edit" aspectratio="t"/>
+          </v:shapetype>
+          <v:shape id="_x0000_i1395" type="#_x0000_t75" style="width:58.75pt;height:16.35pt" o:ole="">
+            <v:imagedata r:id="rId16" o:title=""/>
+          </v:shape>
+          <o:OLEObject Type="Embed" ProgID="Equation.DSMT4" ShapeID="_x0000_i1395" DrawAspect="Content" ObjectID="_1631312028" r:id="rId17"/>
+        </w:object>
+      </w:r>
+      <w:r>
+        <w:rPr>
+          <w:rStyle w:val="Url"/>
+          <w:color w:val="000000"/>
+          <w:lang w:val="es-MX"/>
+        </w:rPr>
+        <w:t xml:space="preserve">, a una de </w:t>
+      </w:r>
+      <w:r>
+        <w:rPr>
+          <w:rStyle w:val="Url"/>
+          <w:i/>
+          <w:color w:val="000000"/>
+          <w:lang w:val="es-MX"/>
+        </w:rPr>
+        <w:t>m</w:t>
+      </w:r>
+      <w:r>
+        <w:rPr>
+          <w:rStyle w:val="Url"/>
+          <w:color w:val="000000"/>
+          <w:lang w:val="es-MX"/>
+        </w:rPr>
+        <w:t xml:space="preserve"> clases posibles, </w:t>
+      </w:r>
+      <w:r>
+        <w:rPr>
+          <w:rStyle w:val="Url"/>
+          <w:color w:val="000000"/>
+          <w:position w:val="-12"/>
+          <w:lang w:val="es-MX"/>
+        </w:rPr>
+        <w:object w:dxaOrig="1080" w:dyaOrig="360">
+          <v:shape id="_x0000_i1399" type="#_x0000_t75" style="width:53.9pt;height:18.1pt" o:ole="">
+            <v:imagedata r:id="rId18" o:title=""/>
+          </v:shape>
+          <o:OLEObject Type="Embed" ProgID="Equation.DSMT4" ShapeID="_x0000_i1399" DrawAspect="Content" ObjectID="_1631312029" r:id="rId19"/>
+        </w:object>
+      </w:r>
+      <w:r>
+        <w:rPr>
+          <w:rStyle w:val="Url"/>
+          <w:color w:val="000000"/>
+          <w:lang w:val="es-MX"/>
+        </w:rPr>
+        <w:t>, tal que la probabilidad de la clase dados los atributos se maximiza:</w:t>
+      </w:r>
     </w:p>
     <w:p>
       <w:pPr>
         <w:pStyle w:val="PARAGRAPH"/>
         <w:rPr>
-          <w:color w:val="000000"/>
-          <w:lang w:val="es-MX"/>
-        </w:rPr>
-      </w:pPr>
-      <w:r>
-        <w:rPr>
-          <w:color w:val="000000"/>
-          <w:lang w:val="es-MX"/>
-        </w:rPr>
-        <w:t>Clasificar imágenes con 2, 3 o 4 regiones u</w:t>
-      </w:r>
-      <w:r>
-        <w:rPr>
-          <w:color w:val="000000"/>
-          <w:lang w:val="es-MX"/>
-        </w:rPr>
-        <w:t>tilizando el clasificador de Bayes</w:t>
-      </w:r>
-    </w:p>
-    <w:p>
-      <w:pPr>
-        <w:pStyle w:val="Ttulo1"/>
-        <w:rPr>
-          <w:color w:val="000000"/>
-          <w:lang w:val="es-MX"/>
-        </w:rPr>
-      </w:pPr>
-      <w:r>
-        <w:rPr>
-          <w:color w:val="000000"/>
-          <w:lang w:val="es-MX"/>
-        </w:rPr>
-        <w:t>2</w:t>
-      </w:r>
-      <w:r>
-        <w:rPr>
-          <w:color w:val="000000"/>
-          <w:lang w:val="es-MX"/>
-        </w:rPr>
-        <w:tab/>
-      </w:r>
-      <w:r>
-        <w:rPr>
-          <w:color w:val="000000"/>
-          <w:lang w:val="es-MX"/>
-        </w:rPr>
-        <w:t>Introducción</w:t>
-      </w:r>
+          <w:rStyle w:val="Url"/>
+          <w:color w:val="000000"/>
+          <w:lang w:val="es-MX"/>
+        </w:rPr>
+      </w:pPr>
     </w:p>
     <w:p>
       <w:pPr>
         <w:pStyle w:val="PARAGRAPH"/>
+        <w:jc w:val="center"/>
         <w:rPr>
           <w:rStyle w:val="Url"/>
           <w:color w:val="000000"/>
           <w:lang w:val="es-MX"/>
         </w:rPr>
       </w:pPr>
-    </w:p>
-    <w:p>
-      <w:pPr>
-        <w:pStyle w:val="Ttulo1"/>
+      <w:r>
         <w:rPr>
           <w:rStyle w:val="Url"/>
-          <w:rFonts w:ascii="Helvetica" w:hAnsi="Helvetica"/>
+          <w:color w:val="000000"/>
+          <w:position w:val="-24"/>
+          <w:lang w:val="es-MX"/>
+        </w:rPr>
+        <w:object w:dxaOrig="2940" w:dyaOrig="480">
+          <v:shape id="_x0000_i1403" type="#_x0000_t75" style="width:125.45pt;height:20.3pt" o:ole="">
+            <v:imagedata r:id="rId20" o:title=""/>
+          </v:shape>
+          <o:OLEObject Type="Embed" ProgID="Equation.DSMT4" ShapeID="_x0000_i1403" DrawAspect="Content" ObjectID="_1631312030" r:id="rId21"/>
+        </w:object>
+      </w:r>
+    </w:p>
+    <w:p>
+      <w:pPr>
+        <w:pStyle w:val="PARAGRAPH"/>
+        <w:jc w:val="center"/>
+        <w:rPr>
+          <w:rStyle w:val="Url"/>
+          <w:color w:val="000000"/>
+          <w:lang w:val="es-MX"/>
+        </w:rPr>
+      </w:pPr>
+    </w:p>
+    <w:p>
+      <w:pPr>
+        <w:pStyle w:val="PARAGRAPH"/>
+        <w:jc w:val="center"/>
+        <w:rPr>
+          <w:rStyle w:val="Url"/>
+          <w:color w:val="000000"/>
+          <w:lang w:val="es-MX"/>
+        </w:rPr>
+      </w:pPr>
+    </w:p>
+    <w:p>
+      <w:pPr>
+        <w:pStyle w:val="PARAGRAPH"/>
+        <w:rPr>
+          <w:rStyle w:val="Url"/>
+          <w:color w:val="000000"/>
+          <w:lang w:val="es-MX"/>
+        </w:rPr>
+      </w:pPr>
+      <w:r>
+        <w:rPr>
+          <w:rStyle w:val="Url"/>
+          <w:color w:val="000000"/>
+          <w:lang w:val="es-MX"/>
+        </w:rPr>
+        <w:t>La formulación de este clasificador se basa en utilizar la regla de Bayes para calcular la probabilidad a posteriori de la clase dados los atributos</w:t>
+      </w:r>
+    </w:p>
+    <w:p>
+      <w:pPr>
+        <w:pStyle w:val="PARAGRAPH"/>
+        <w:rPr>
+          <w:rStyle w:val="Url"/>
           <w:color w:val="000000"/>
           <w:lang w:val="es-MX"/>
         </w:rPr>
@@ -323,10 +556,10 @@
           <wp:anchor distT="0" distB="0" distL="114300" distR="114300" simplePos="0" relativeHeight="251676672" behindDoc="0" locked="0" layoutInCell="1" allowOverlap="1">
             <wp:simplePos x="0" y="0"/>
             <wp:positionH relativeFrom="column">
-              <wp:posOffset>3586710</wp:posOffset>
+              <wp:posOffset>3444236</wp:posOffset>
             </wp:positionH>
             <wp:positionV relativeFrom="paragraph">
-              <wp:posOffset>416030</wp:posOffset>
+              <wp:posOffset>27243</wp:posOffset>
             </wp:positionV>
             <wp:extent cx="2518410" cy="1245235"/>
             <wp:effectExtent l="0" t="0" r="0" b="0"/>
@@ -343,7 +576,7 @@
                     <pic:cNvPicPr/>
                   </pic:nvPicPr>
                   <pic:blipFill rotWithShape="1">
-                    <a:blip r:embed="rId15" cstate="print">
+                    <a:blip r:embed="rId22" cstate="print">
                       <a:extLst>
                         <a:ext uri="{28A0092B-C50C-407E-A947-70E740481C1C}">
                           <a14:useLocalDpi xmlns:a14="http://schemas.microsoft.com/office/drawing/2010/main" val="0"/>
@@ -384,6 +617,277 @@
       </w:r>
       <w:r>
         <w:rPr>
+          <w:noProof/>
+          <w:color w:val="000000"/>
+        </w:rPr>
+        <w:object w:dxaOrig="225" w:dyaOrig="225">
+          <v:shape id="_x0000_s1035" type="#_x0000_t75" style="position:absolute;left:0;text-align:left;margin-left:20.25pt;margin-top:11.9pt;width:200.55pt;height:26.4pt;z-index:251696128;mso-position-horizontal-relative:text;mso-position-vertical-relative:text">
+            <v:imagedata r:id="rId23" o:title=""/>
+            <w10:wrap type="square"/>
+          </v:shape>
+          <o:OLEObject Type="Embed" ProgID="Equation.DSMT4" ShapeID="_x0000_s1035" DrawAspect="Content" ObjectID="_1631312034" r:id="rId24"/>
+        </w:object>
+      </w:r>
+    </w:p>
+    <w:p>
+      <w:pPr>
+        <w:pStyle w:val="MTDisplayEquation"/>
+        <w:rPr>
+          <w:rStyle w:val="Url"/>
+          <w:color w:val="000000"/>
+        </w:rPr>
+      </w:pPr>
+      <w:r>
+        <w:rPr>
+          <w:rStyle w:val="Url"/>
+          <w:color w:val="000000"/>
+        </w:rPr>
+        <w:t>Dado que el denominador no varía para las diferentes clases, se puede considerar como una constante si lo que interesa es maximizar la probabilidad de la clase.</w:t>
+      </w:r>
+    </w:p>
+    <w:p>
+      <w:pPr>
+        <w:rPr>
+          <w:lang w:val="es-MX"/>
+        </w:rPr>
+      </w:pPr>
+      <w:r>
+        <w:rPr>
+          <w:noProof/>
+          <w:lang w:val="es-MX"/>
+        </w:rPr>
+        <w:object w:dxaOrig="1440" w:dyaOrig="1440">
+          <v:shape id="_x0000_s1036" type="#_x0000_t75" style="position:absolute;left:0;text-align:left;margin-left:13.55pt;margin-top:12.95pt;width:210.45pt;height:14.75pt;z-index:251697152;mso-position-horizontal-relative:text;mso-position-vertical-relative:text">
+            <v:imagedata r:id="rId25" o:title=""/>
+            <w10:wrap type="square"/>
+          </v:shape>
+          <o:OLEObject Type="Embed" ProgID="Equation.DSMT4" ShapeID="_x0000_s1036" DrawAspect="Content" ObjectID="_1631312035" r:id="rId26"/>
+        </w:object>
+      </w:r>
+    </w:p>
+    <w:p>
+      <w:pPr>
+        <w:rPr>
+          <w:lang w:val="es-MX"/>
+        </w:rPr>
+      </w:pPr>
+    </w:p>
+    <w:p>
+      <w:pPr>
+        <w:rPr>
+          <w:rStyle w:val="Url"/>
+          <w:color w:val="000000"/>
+          <w:lang w:val="es-MX"/>
+        </w:rPr>
+      </w:pPr>
+      <w:r>
+        <w:rPr>
+          <w:noProof/>
+          <w:color w:val="000000"/>
+        </w:rPr>
+        <w:object w:dxaOrig="225" w:dyaOrig="225">
+          <v:shape id="_x0000_s1037" type="#_x0000_t75" style="position:absolute;left:0;text-align:left;margin-left:.3pt;margin-top:44.8pt;width:139.6pt;height:16.35pt;z-index:251699200;mso-position-horizontal-relative:text;mso-position-vertical-relative:text" wrapcoords="1394 1964 116 4909 116 12764 1394 17673 1394 17673 8477 17673 21252 17673 21252 3927 8477 1964 1394 1964">
+            <v:imagedata r:id="rId27" o:title=""/>
+            <w10:wrap type="tight"/>
+          </v:shape>
+          <o:OLEObject Type="Embed" ProgID="Equation.DSMT4" ShapeID="_x0000_s1037" DrawAspect="Content" ObjectID="_1631312036" r:id="rId28"/>
+        </w:object>
+      </w:r>
+      <w:r>
+        <w:rPr>
+          <w:lang w:val="es-MX"/>
+        </w:rPr>
+        <w:t>El clasificador Bayesiano ingenuo (</w:t>
+      </w:r>
+      <w:proofErr w:type="spellStart"/>
+      <w:r>
+        <w:rPr>
+          <w:lang w:val="es-MX"/>
+        </w:rPr>
+        <w:t>naive</w:t>
+      </w:r>
+      <w:proofErr w:type="spellEnd"/>
+      <w:r>
+        <w:rPr>
+          <w:lang w:val="es-MX"/>
+        </w:rPr>
+        <w:t xml:space="preserve"> Bayes) se basa en la suposición de que todos los atributos son independientes dada la clase, esto es, cada atributo </w:t>
+      </w:r>
+      <w:r>
+        <w:rPr>
+          <w:rStyle w:val="Url"/>
+          <w:color w:val="000000"/>
+          <w:position w:val="-12"/>
+          <w:lang w:val="es-MX"/>
+        </w:rPr>
+        <w:object w:dxaOrig="300" w:dyaOrig="360">
+          <v:shape id="_x0000_i1474" type="#_x0000_t75" style="width:13.25pt;height:16.35pt" o:ole="">
+            <v:imagedata r:id="rId29" o:title=""/>
+          </v:shape>
+          <o:OLEObject Type="Embed" ProgID="Equation.DSMT4" ShapeID="_x0000_i1474" DrawAspect="Content" ObjectID="_1631312031" r:id="rId30"/>
+        </w:object>
+      </w:r>
+      <w:r>
+        <w:rPr>
+          <w:rStyle w:val="Url"/>
+          <w:color w:val="000000"/>
+          <w:lang w:val="es-MX"/>
+        </w:rPr>
+        <w:t xml:space="preserve"> es condicionalmente independiente de los demás atributos dada la clase  </w:t>
+      </w:r>
+    </w:p>
+    <w:p>
+      <w:pPr>
+        <w:rPr>
+          <w:lang w:val="es-MX"/>
+        </w:rPr>
+      </w:pPr>
+    </w:p>
+    <w:p>
+      <w:pPr>
+        <w:rPr>
+          <w:lang w:val="es-MX"/>
+        </w:rPr>
+      </w:pPr>
+    </w:p>
+    <w:p>
+      <w:pPr>
+        <w:rPr>
+          <w:lang w:val="es-MX"/>
+        </w:rPr>
+      </w:pPr>
+      <w:r>
+        <w:rPr>
+          <w:noProof/>
+          <w:lang w:val="es-MX"/>
+        </w:rPr>
+        <w:object w:dxaOrig="1440" w:dyaOrig="1440">
+          <v:shape id="_x0000_s1038" type="#_x0000_t75" style="position:absolute;left:0;text-align:left;margin-left:11.85pt;margin-top:34.2pt;width:220.2pt;height:26pt;z-index:251700224;mso-position-horizontal-relative:text;mso-position-vertical-relative:text" wrapcoords="1394 1964 116 4909 116 12764 1394 17673 1394 17673 8477 17673 21252 17673 21252 3927 8477 1964 1394 1964">
+            <v:imagedata r:id="rId31" o:title=""/>
+            <w10:wrap type="square"/>
+          </v:shape>
+          <o:OLEObject Type="Embed" ProgID="Equation.DSMT4" ShapeID="_x0000_s1038" DrawAspect="Content" ObjectID="_1631312037" r:id="rId32"/>
+        </w:object>
+      </w:r>
+      <w:r>
+        <w:rPr>
+          <w:lang w:val="es-MX"/>
+        </w:rPr>
+        <w:t>Bajo estas consideraciones, la ecuación 2 se puede escribir como:</w:t>
+      </w:r>
+    </w:p>
+    <w:p>
+      <w:pPr>
+        <w:rPr>
+          <w:lang w:val="es-MX"/>
+        </w:rPr>
+      </w:pPr>
+    </w:p>
+    <w:p>
+      <w:pPr>
+        <w:rPr>
+          <w:u w:val="single"/>
+          <w:lang w:val="es-MX"/>
+        </w:rPr>
+      </w:pPr>
+      <w:r>
+        <w:rPr>
+          <w:lang w:val="es-MX"/>
+        </w:rPr>
+        <w:t xml:space="preserve">Donde </w:t>
+      </w:r>
+      <w:bookmarkStart w:id="0" w:name="MTBlankEqn"/>
+      <w:r>
+        <w:rPr>
+          <w:position w:val="-12"/>
+        </w:rPr>
+        <w:object w:dxaOrig="1939" w:dyaOrig="360">
+          <v:shape id="_x0000_i1537" type="#_x0000_t75" style="width:85.7pt;height:15.9pt" o:ole="">
+            <v:imagedata r:id="rId33" o:title=""/>
+          </v:shape>
+          <o:OLEObject Type="Embed" ProgID="Equation.DSMT4" ShapeID="_x0000_i1537" DrawAspect="Content" ObjectID="_1631312032" r:id="rId34"/>
+        </w:object>
+      </w:r>
+      <w:bookmarkEnd w:id="0"/>
+      <w:r>
+        <w:rPr>
+          <w:lang w:val="es-MX"/>
+        </w:rPr>
+        <w:t>.</w:t>
+      </w:r>
+      <w:r>
+        <w:rPr>
+          <w:position w:val="-10"/>
+        </w:rPr>
+        <w:object w:dxaOrig="580" w:dyaOrig="320">
+          <v:shape id="_x0000_i1543" type="#_x0000_t75" style="width:26.05pt;height:14.15pt" o:ole="">
+            <v:imagedata r:id="rId35" o:title=""/>
+          </v:shape>
+          <o:OLEObject Type="Embed" ProgID="Equation.DSMT4" ShapeID="_x0000_i1543" DrawAspect="Content" ObjectID="_1631312033" r:id="rId36"/>
+        </w:object>
+      </w:r>
+      <w:r>
+        <w:rPr>
+          <w:lang w:val="es-MX"/>
+        </w:rPr>
+        <w:t xml:space="preserve"> se puede considerar como una constante de normalización.</w:t>
+      </w:r>
+    </w:p>
+    <w:p>
+      <w:pPr>
+        <w:rPr>
+          <w:lang w:val="es-MX"/>
+        </w:rPr>
+      </w:pPr>
+    </w:p>
+    <w:p>
+      <w:pPr>
+        <w:rPr>
+          <w:lang w:val="es-MX"/>
+        </w:rPr>
+      </w:pPr>
+      <w:bookmarkStart w:id="1" w:name="_GoBack"/>
+      <w:r>
+        <w:rPr>
+          <w:noProof/>
+          <w:lang w:val="es-MX"/>
+        </w:rPr>
+        <w:object w:dxaOrig="1440" w:dyaOrig="1440">
+          <v:shape id="_x0000_s1040" type="#_x0000_t75" style="position:absolute;left:0;text-align:left;margin-left:39.7pt;margin-top:1.35pt;width:159.6pt;height:25.25pt;z-index:251703296;mso-position-horizontal-relative:text;mso-position-vertical-relative:text" wrapcoords="1394 1964 116 4909 116 12764 1394 17673 1394 17673 8477 17673 21252 17673 21252 3927 8477 1964 1394 1964">
+            <v:imagedata r:id="rId37" o:title=""/>
+            <w10:wrap type="square"/>
+          </v:shape>
+          <o:OLEObject Type="Embed" ProgID="Equation.DSMT4" ShapeID="_x0000_s1040" DrawAspect="Content" ObjectID="_1631312038" r:id="rId38"/>
+        </w:object>
+      </w:r>
+      <w:bookmarkEnd w:id="1"/>
+    </w:p>
+    <w:p>
+      <w:pPr>
+        <w:rPr>
+          <w:lang w:val="es-MX"/>
+        </w:rPr>
+      </w:pPr>
+    </w:p>
+    <w:p>
+      <w:pPr>
+        <w:rPr>
+          <w:lang w:val="es-MX"/>
+        </w:rPr>
+      </w:pPr>
+    </w:p>
+    <w:p>
+      <w:pPr>
+        <w:pStyle w:val="Ttulo1"/>
+        <w:rPr>
+          <w:rStyle w:val="Url"/>
+          <w:rFonts w:ascii="Helvetica" w:hAnsi="Helvetica"/>
+          <w:color w:val="000000"/>
+          <w:lang w:val="es-MX"/>
+        </w:rPr>
+      </w:pPr>
+      <w:r>
+        <w:rPr>
           <w:rStyle w:val="Figurereferenceto"/>
           <w:color w:val="000000"/>
           <w:lang w:val="es-MX"/>
@@ -494,7 +998,29 @@
         <w:rPr>
           <w:lang w:val="es-MX"/>
         </w:rPr>
-        <w:t xml:space="preserve">de escenas del Landsat 8 </w:t>
+        <w:t xml:space="preserve">de escenas del </w:t>
+      </w:r>
+    </w:p>
+    <w:p>
+      <w:pPr>
+        <w:pStyle w:val="PARAGRAPH"/>
+        <w:rPr>
+          <w:lang w:val="es-MX"/>
+        </w:rPr>
+      </w:pPr>
+    </w:p>
+    <w:p>
+      <w:pPr>
+        <w:pStyle w:val="PARAGRAPH"/>
+        <w:rPr>
+          <w:lang w:val="es-MX"/>
+        </w:rPr>
+      </w:pPr>
+      <w:r>
+        <w:rPr>
+          <w:lang w:val="es-MX"/>
+        </w:rPr>
+        <w:t xml:space="preserve">Landsat 8 </w:t>
       </w:r>
       <w:r>
         <w:rPr>
@@ -552,18 +1078,16 @@
     <w:p>
       <w:pPr>
         <w:pStyle w:val="PARAGRAPH"/>
-      </w:pPr>
-      <w:r>
-        <w:t>Valor</w:t>
-      </w:r>
-      <w:r>
-        <w:t xml:space="preserve"> / </w:t>
-      </w:r>
-      <w:proofErr w:type="spellStart"/>
-      <w:r>
-        <w:t>Interpretación</w:t>
-      </w:r>
-      <w:proofErr w:type="spellEnd"/>
+        <w:rPr>
+          <w:lang w:val="es-MX"/>
+        </w:rPr>
+      </w:pPr>
+      <w:r>
+        <w:rPr>
+          <w:lang w:val="es-MX"/>
+        </w:rPr>
+        <w:t>Valor / Interpretación</w:t>
+      </w:r>
     </w:p>
     <w:p>
       <w:pPr>
@@ -574,349 +1098,20 @@
       </w:pPr>
       <w:r>
         <w:rPr>
-          <w:lang w:val="es-MX"/>
-        </w:rPr>
-        <w:t xml:space="preserve">0    </w:t>
-      </w:r>
-      <w:proofErr w:type="gramStart"/>
-      <w:r>
-        <w:rPr>
-          <w:lang w:val="es-MX"/>
-        </w:rPr>
-        <w:t>Sombra</w:t>
-      </w:r>
-      <w:proofErr w:type="gramEnd"/>
-    </w:p>
-    <w:p>
-      <w:pPr>
-        <w:pStyle w:val="PARAGRAPH"/>
-        <w:rPr>
-          <w:lang w:val="es-MX"/>
-        </w:rPr>
-      </w:pPr>
-      <w:r>
-        <w:rPr>
-          <w:lang w:val="es-MX"/>
-        </w:rPr>
-        <w:t xml:space="preserve">1    </w:t>
-      </w:r>
-      <w:proofErr w:type="gramStart"/>
-      <w:r>
-        <w:rPr>
-          <w:lang w:val="es-MX"/>
-        </w:rPr>
-        <w:t>Sombra</w:t>
-      </w:r>
-      <w:proofErr w:type="gramEnd"/>
-      <w:r>
-        <w:rPr>
-          <w:lang w:val="es-MX"/>
-        </w:rPr>
-        <w:t xml:space="preserve"> Sobre Agua</w:t>
-      </w:r>
-    </w:p>
-    <w:p>
-      <w:pPr>
-        <w:pStyle w:val="PARAGRAPH"/>
-        <w:rPr>
-          <w:lang w:val="es-MX"/>
-        </w:rPr>
-      </w:pPr>
-      <w:r>
-        <w:rPr>
-          <w:lang w:val="es-MX"/>
-        </w:rPr>
-        <w:t xml:space="preserve">2    </w:t>
-      </w:r>
-      <w:proofErr w:type="gramStart"/>
-      <w:r>
-        <w:rPr>
-          <w:lang w:val="es-MX"/>
-        </w:rPr>
-        <w:t>Ag</w:t>
-      </w:r>
-      <w:r>
-        <w:rPr>
-          <w:lang w:val="es-MX"/>
-        </w:rPr>
-        <w:t>ua</w:t>
-      </w:r>
-      <w:proofErr w:type="gramEnd"/>
-    </w:p>
-    <w:p>
-      <w:pPr>
-        <w:pStyle w:val="PARAGRAPH"/>
-        <w:rPr>
-          <w:lang w:val="es-MX"/>
-        </w:rPr>
-      </w:pPr>
-      <w:r>
-        <w:rPr>
-          <w:lang w:val="es-MX"/>
-        </w:rPr>
-        <w:t xml:space="preserve">3    </w:t>
-      </w:r>
-      <w:proofErr w:type="gramStart"/>
-      <w:r>
-        <w:rPr>
-          <w:lang w:val="es-MX"/>
-        </w:rPr>
-        <w:t>Nieve</w:t>
-      </w:r>
-      <w:proofErr w:type="gramEnd"/>
-    </w:p>
-    <w:p>
-      <w:pPr>
-        <w:pStyle w:val="PARAGRAPH"/>
-        <w:rPr>
-          <w:lang w:val="es-MX"/>
-        </w:rPr>
-      </w:pPr>
-      <w:r>
-        <w:rPr>
-          <w:lang w:val="es-MX"/>
-        </w:rPr>
-        <w:t xml:space="preserve">4    </w:t>
-      </w:r>
-      <w:proofErr w:type="gramStart"/>
-      <w:r>
-        <w:rPr>
-          <w:lang w:val="es-MX"/>
-        </w:rPr>
-        <w:t>Tierra</w:t>
-      </w:r>
-      <w:proofErr w:type="gramEnd"/>
-    </w:p>
-    <w:p>
-      <w:pPr>
-        <w:pStyle w:val="PARAGRAPH"/>
-        <w:rPr>
-          <w:lang w:val="es-MX"/>
-        </w:rPr>
-      </w:pPr>
-      <w:r>
-        <w:rPr>
-          <w:lang w:val="es-MX"/>
-        </w:rPr>
-        <w:t xml:space="preserve">5    </w:t>
-      </w:r>
-      <w:proofErr w:type="gramStart"/>
-      <w:r>
-        <w:rPr>
-          <w:lang w:val="es-MX"/>
-        </w:rPr>
-        <w:t>Nu</w:t>
-      </w:r>
-      <w:r>
-        <w:rPr>
-          <w:lang w:val="es-MX"/>
-        </w:rPr>
-        <w:t>be</w:t>
-      </w:r>
-      <w:proofErr w:type="gramEnd"/>
-    </w:p>
-    <w:p>
-      <w:pPr>
-        <w:pStyle w:val="PARAGRAPH"/>
-        <w:rPr>
-          <w:lang w:val="es-MX"/>
-        </w:rPr>
-      </w:pPr>
-      <w:r>
-        <w:rPr>
-          <w:lang w:val="es-MX"/>
-        </w:rPr>
-        <w:t xml:space="preserve">6    </w:t>
-      </w:r>
-      <w:proofErr w:type="gramStart"/>
-      <w:r>
-        <w:rPr>
-          <w:lang w:val="es-MX"/>
-        </w:rPr>
-        <w:t>Inundado</w:t>
-      </w:r>
-      <w:proofErr w:type="gramEnd"/>
-    </w:p>
-    <w:p>
-      <w:pPr>
-        <w:pStyle w:val="PARAGRAPH"/>
-        <w:ind w:firstLine="0"/>
-        <w:rPr>
-          <w:lang w:val="es-MX"/>
-        </w:rPr>
-      </w:pPr>
-    </w:p>
-    <w:p>
-      <w:pPr>
-        <w:pStyle w:val="PARAGRAPH"/>
-        <w:rPr>
-          <w:rFonts w:ascii="Times New Roman" w:hAnsi="Times New Roman"/>
-          <w:lang w:val="es-MX"/>
-        </w:rPr>
-      </w:pPr>
-      <w:r>
-        <w:rPr>
-          <w:lang w:val="es-MX"/>
-        </w:rPr>
-        <w:t xml:space="preserve">Para que </w:t>
-      </w:r>
-      <w:r>
-        <w:rPr>
-          <w:lang w:val="es-MX"/>
-        </w:rPr>
-        <w:t>la carga de cómputo no resultara muy pesada, seleccioné sólo 5 bandas (</w:t>
-      </w:r>
-      <w:r>
-        <w:rPr>
-          <w:lang w:val="es-MX"/>
-        </w:rPr>
-        <w:t>de la 1 a la 5</w:t>
-      </w:r>
-      <w:r>
-        <w:rPr>
-          <w:lang w:val="es-MX"/>
-        </w:rPr>
-        <w:t xml:space="preserve">) de 3 escenas. Esto resultó en datos de tamaño 3x1000x1000x5 (un total de </w:t>
-      </w:r>
-      <w:r>
-        <w:rPr>
-          <w:lang w:val="es-MX"/>
-        </w:rPr>
-        <w:t>15,000,000</w:t>
-      </w:r>
-      <w:r>
-        <w:rPr>
-          <w:rFonts w:ascii="Times New Roman" w:hAnsi="Times New Roman"/>
-          <w:lang w:val="es-MX"/>
-        </w:rPr>
-        <w:t>‬</w:t>
-      </w:r>
-      <w:r>
-        <w:rPr>
-          <w:rFonts w:ascii="Times New Roman" w:hAnsi="Times New Roman"/>
-          <w:lang w:val="es-MX"/>
-        </w:rPr>
-        <w:t xml:space="preserve"> de datos simples).</w:t>
-      </w:r>
-    </w:p>
-    <w:p>
-      <w:pPr>
-        <w:pStyle w:val="PARAGRAPH"/>
-        <w:rPr>
           <w:noProof/>
-          <w:lang w:val="es-MX"/>
-        </w:rPr>
-      </w:pPr>
-    </w:p>
-    <w:p>
-      <w:pPr>
-        <w:pStyle w:val="PARAGRAPH"/>
-        <w:rPr>
-          <w:rFonts w:ascii="Times New Roman" w:hAnsi="Times New Roman"/>
-          <w:lang w:val="es-MX"/>
-        </w:rPr>
-      </w:pPr>
-      <w:r>
-        <w:rPr>
-          <w:noProof/>
-          <w:lang w:val="es-MX"/>
         </w:rPr>
         <w:drawing>
-          <wp:anchor distT="0" distB="0" distL="114300" distR="114300" simplePos="0" relativeHeight="251653120" behindDoc="0" locked="0" layoutInCell="1" allowOverlap="1">
+          <wp:anchor distT="0" distB="0" distL="114300" distR="114300" simplePos="0" relativeHeight="251702272" behindDoc="0" locked="0" layoutInCell="1" allowOverlap="1" wp14:anchorId="70DA834B" wp14:editId="09EBB535">
             <wp:simplePos x="0" y="0"/>
             <wp:positionH relativeFrom="column">
-              <wp:posOffset>359839</wp:posOffset>
+              <wp:posOffset>1772920</wp:posOffset>
             </wp:positionH>
             <wp:positionV relativeFrom="paragraph">
-              <wp:posOffset>501346</wp:posOffset>
+              <wp:posOffset>110595</wp:posOffset>
             </wp:positionV>
-            <wp:extent cx="2495550" cy="1228090"/>
-            <wp:effectExtent l="0" t="0" r="0" b="0"/>
-            <wp:wrapTopAndBottom/>
-            <wp:docPr id="1" name="Imagen 1"/>
-            <wp:cNvGraphicFramePr>
-              <a:graphicFrameLocks xmlns:a="http://schemas.openxmlformats.org/drawingml/2006/main" noChangeAspect="1"/>
-            </wp:cNvGraphicFramePr>
-            <a:graphic xmlns:a="http://schemas.openxmlformats.org/drawingml/2006/main">
-              <a:graphicData uri="http://schemas.openxmlformats.org/drawingml/2006/picture">
-                <pic:pic xmlns:pic="http://schemas.openxmlformats.org/drawingml/2006/picture">
-                  <pic:nvPicPr>
-                    <pic:cNvPr id="1" name="train0.png"/>
-                    <pic:cNvPicPr/>
-                  </pic:nvPicPr>
-                  <pic:blipFill rotWithShape="1">
-                    <a:blip r:embed="rId16" cstate="print">
-                      <a:extLst>
-                        <a:ext uri="{28A0092B-C50C-407E-A947-70E740481C1C}">
-                          <a14:useLocalDpi xmlns:a14="http://schemas.microsoft.com/office/drawing/2010/main" val="0"/>
-                        </a:ext>
-                      </a:extLst>
-                    </a:blip>
-                    <a:srcRect l="10666" t="10803" r="8890" b="12872"/>
-                    <a:stretch/>
-                  </pic:blipFill>
-                  <pic:spPr bwMode="auto">
-                    <a:xfrm>
-                      <a:off x="0" y="0"/>
-                      <a:ext cx="2495550" cy="1228090"/>
-                    </a:xfrm>
-                    <a:prstGeom prst="rect">
-                      <a:avLst/>
-                    </a:prstGeom>
-                    <a:ln>
-                      <a:noFill/>
-                    </a:ln>
-                    <a:extLst>
-                      <a:ext uri="{53640926-AAD7-44D8-BBD7-CCE9431645EC}">
-                        <a14:shadowObscured xmlns:a14="http://schemas.microsoft.com/office/drawing/2010/main"/>
-                      </a:ext>
-                    </a:extLst>
-                  </pic:spPr>
-                </pic:pic>
-              </a:graphicData>
-            </a:graphic>
-          </wp:anchor>
-        </w:drawing>
-      </w:r>
-      <w:r>
-        <w:rPr>
-          <w:rFonts w:ascii="Times New Roman" w:hAnsi="Times New Roman"/>
-          <w:lang w:val="es-MX"/>
-        </w:rPr>
-        <w:t>Las imágenes RGB se encuentran en las bandas 2-3, siendo B la banda 2, G la banda 3 y R la banda 4.</w:t>
-      </w:r>
-      <w:r>
-        <w:rPr>
-          <w:rFonts w:ascii="Times New Roman" w:hAnsi="Times New Roman"/>
-          <w:lang w:val="es-MX"/>
-        </w:rPr>
-        <w:t xml:space="preserve"> A continuación, muestro las imágenes de entrenamiento.</w:t>
-      </w:r>
-    </w:p>
-    <w:p>
-      <w:pPr>
-        <w:pStyle w:val="PARAGRAPH"/>
-        <w:rPr>
-          <w:noProof/>
-          <w:lang w:val="es-MX"/>
-        </w:rPr>
-      </w:pPr>
-      <w:r>
-        <w:rPr>
-          <w:noProof/>
-        </w:rPr>
-        <w:drawing>
-          <wp:anchor distT="0" distB="0" distL="114300" distR="114300" simplePos="0" relativeHeight="251683840" behindDoc="0" locked="0" layoutInCell="1" allowOverlap="1" wp14:anchorId="014D9C0E" wp14:editId="54EBDD1B">
-            <wp:simplePos x="0" y="0"/>
-            <wp:positionH relativeFrom="column">
-              <wp:posOffset>1202690</wp:posOffset>
-            </wp:positionH>
-            <wp:positionV relativeFrom="paragraph">
-              <wp:posOffset>1327785</wp:posOffset>
-            </wp:positionV>
-            <wp:extent cx="824230" cy="597535"/>
-            <wp:effectExtent l="0" t="0" r="0" b="0"/>
-            <wp:wrapTopAndBottom/>
+            <wp:extent cx="1021080" cy="740410"/>
+            <wp:effectExtent l="0" t="0" r="7620" b="2540"/>
+            <wp:wrapSquare wrapText="bothSides"/>
             <wp:docPr id="4" name="Imagen 4"/>
             <wp:cNvGraphicFramePr>
               <a:graphicFrameLocks xmlns:a="http://schemas.openxmlformats.org/drawingml/2006/main" noChangeAspect="1"/>
@@ -929,7 +1124,7 @@
                     <pic:cNvPicPr/>
                   </pic:nvPicPr>
                   <pic:blipFill>
-                    <a:blip r:embed="rId17"/>
+                    <a:blip r:embed="rId39"/>
                     <a:stretch>
                       <a:fillRect/>
                     </a:stretch>
@@ -937,7 +1132,7 @@
                   <pic:spPr>
                     <a:xfrm>
                       <a:off x="0" y="0"/>
-                      <a:ext cx="824230" cy="597535"/>
+                      <a:ext cx="1021080" cy="740410"/>
                     </a:xfrm>
                     <a:prstGeom prst="rect">
                       <a:avLst/>
@@ -955,11 +1150,237 @@
           </wp:anchor>
         </w:drawing>
       </w:r>
+      <w:r>
+        <w:rPr>
+          <w:lang w:val="es-MX"/>
+        </w:rPr>
+        <w:t xml:space="preserve">0    </w:t>
+      </w:r>
+      <w:proofErr w:type="gramStart"/>
+      <w:r>
+        <w:rPr>
+          <w:lang w:val="es-MX"/>
+        </w:rPr>
+        <w:t>Sombra</w:t>
+      </w:r>
+      <w:proofErr w:type="gramEnd"/>
     </w:p>
     <w:p>
       <w:pPr>
         <w:pStyle w:val="PARAGRAPH"/>
         <w:rPr>
+          <w:lang w:val="es-MX"/>
+        </w:rPr>
+      </w:pPr>
+      <w:r>
+        <w:rPr>
+          <w:lang w:val="es-MX"/>
+        </w:rPr>
+        <w:t xml:space="preserve">1    </w:t>
+      </w:r>
+      <w:proofErr w:type="gramStart"/>
+      <w:r>
+        <w:rPr>
+          <w:lang w:val="es-MX"/>
+        </w:rPr>
+        <w:t>Sombra</w:t>
+      </w:r>
+      <w:proofErr w:type="gramEnd"/>
+      <w:r>
+        <w:rPr>
+          <w:lang w:val="es-MX"/>
+        </w:rPr>
+        <w:t xml:space="preserve"> Sobre Agua</w:t>
+      </w:r>
+    </w:p>
+    <w:p>
+      <w:pPr>
+        <w:pStyle w:val="PARAGRAPH"/>
+        <w:rPr>
+          <w:lang w:val="es-MX"/>
+        </w:rPr>
+      </w:pPr>
+      <w:r>
+        <w:rPr>
+          <w:lang w:val="es-MX"/>
+        </w:rPr>
+        <w:t xml:space="preserve">2    </w:t>
+      </w:r>
+      <w:proofErr w:type="gramStart"/>
+      <w:r>
+        <w:rPr>
+          <w:lang w:val="es-MX"/>
+        </w:rPr>
+        <w:t>Ag</w:t>
+      </w:r>
+      <w:r>
+        <w:rPr>
+          <w:lang w:val="es-MX"/>
+        </w:rPr>
+        <w:t>ua</w:t>
+      </w:r>
+      <w:proofErr w:type="gramEnd"/>
+    </w:p>
+    <w:p>
+      <w:pPr>
+        <w:pStyle w:val="PARAGRAPH"/>
+        <w:rPr>
+          <w:lang w:val="es-MX"/>
+        </w:rPr>
+      </w:pPr>
+      <w:r>
+        <w:rPr>
+          <w:lang w:val="es-MX"/>
+        </w:rPr>
+        <w:t xml:space="preserve">3    </w:t>
+      </w:r>
+      <w:proofErr w:type="gramStart"/>
+      <w:r>
+        <w:rPr>
+          <w:lang w:val="es-MX"/>
+        </w:rPr>
+        <w:t>Nieve</w:t>
+      </w:r>
+      <w:proofErr w:type="gramEnd"/>
+    </w:p>
+    <w:p>
+      <w:pPr>
+        <w:pStyle w:val="PARAGRAPH"/>
+        <w:rPr>
+          <w:lang w:val="es-MX"/>
+        </w:rPr>
+      </w:pPr>
+      <w:r>
+        <w:rPr>
+          <w:lang w:val="es-MX"/>
+        </w:rPr>
+        <w:t xml:space="preserve">4    </w:t>
+      </w:r>
+      <w:proofErr w:type="gramStart"/>
+      <w:r>
+        <w:rPr>
+          <w:lang w:val="es-MX"/>
+        </w:rPr>
+        <w:t>Tierra</w:t>
+      </w:r>
+      <w:proofErr w:type="gramEnd"/>
+    </w:p>
+    <w:p>
+      <w:pPr>
+        <w:pStyle w:val="PARAGRAPH"/>
+        <w:rPr>
+          <w:lang w:val="es-MX"/>
+        </w:rPr>
+      </w:pPr>
+      <w:r>
+        <w:rPr>
+          <w:lang w:val="es-MX"/>
+        </w:rPr>
+        <w:t xml:space="preserve">5    </w:t>
+      </w:r>
+      <w:proofErr w:type="gramStart"/>
+      <w:r>
+        <w:rPr>
+          <w:lang w:val="es-MX"/>
+        </w:rPr>
+        <w:t>Nu</w:t>
+      </w:r>
+      <w:r>
+        <w:rPr>
+          <w:lang w:val="es-MX"/>
+        </w:rPr>
+        <w:t>be</w:t>
+      </w:r>
+      <w:proofErr w:type="gramEnd"/>
+    </w:p>
+    <w:p>
+      <w:pPr>
+        <w:pStyle w:val="PARAGRAPH"/>
+        <w:rPr>
+          <w:lang w:val="es-MX"/>
+        </w:rPr>
+      </w:pPr>
+      <w:r>
+        <w:rPr>
+          <w:lang w:val="es-MX"/>
+        </w:rPr>
+        <w:t xml:space="preserve">6    </w:t>
+      </w:r>
+      <w:proofErr w:type="gramStart"/>
+      <w:r>
+        <w:rPr>
+          <w:lang w:val="es-MX"/>
+        </w:rPr>
+        <w:t>Inundado</w:t>
+      </w:r>
+      <w:proofErr w:type="gramEnd"/>
+    </w:p>
+    <w:p>
+      <w:pPr>
+        <w:pStyle w:val="PARAGRAPH"/>
+        <w:ind w:firstLine="0"/>
+        <w:rPr>
+          <w:lang w:val="es-MX"/>
+        </w:rPr>
+      </w:pPr>
+    </w:p>
+    <w:p>
+      <w:pPr>
+        <w:pStyle w:val="PARAGRAPH"/>
+        <w:rPr>
+          <w:rFonts w:ascii="Times New Roman" w:hAnsi="Times New Roman"/>
+          <w:lang w:val="es-MX"/>
+        </w:rPr>
+      </w:pPr>
+      <w:r>
+        <w:rPr>
+          <w:lang w:val="es-MX"/>
+        </w:rPr>
+        <w:t xml:space="preserve">Para que </w:t>
+      </w:r>
+      <w:r>
+        <w:rPr>
+          <w:lang w:val="es-MX"/>
+        </w:rPr>
+        <w:t>la carga de cómputo no resultara muy pesada, seleccioné sólo 5 bandas (</w:t>
+      </w:r>
+      <w:r>
+        <w:rPr>
+          <w:lang w:val="es-MX"/>
+        </w:rPr>
+        <w:t>de la 1 a la 5</w:t>
+      </w:r>
+      <w:r>
+        <w:rPr>
+          <w:lang w:val="es-MX"/>
+        </w:rPr>
+        <w:t xml:space="preserve">) de 3 escenas. Esto resultó en datos de tamaño 3x1000x1000x5 (un total de </w:t>
+      </w:r>
+      <w:r>
+        <w:rPr>
+          <w:lang w:val="es-MX"/>
+        </w:rPr>
+        <w:t>15,000,000</w:t>
+      </w:r>
+      <w:r>
+        <w:rPr>
+          <w:rFonts w:ascii="Times New Roman" w:hAnsi="Times New Roman"/>
+          <w:lang w:val="es-MX"/>
+        </w:rPr>
+        <w:t>‬</w:t>
+      </w:r>
+      <w:r>
+        <w:rPr>
+          <w:rFonts w:ascii="Times New Roman" w:hAnsi="Times New Roman"/>
+          <w:lang w:val="es-MX"/>
+        </w:rPr>
+        <w:t xml:space="preserve"> de datos simples).</w:t>
+      </w:r>
+    </w:p>
+    <w:p>
+      <w:pPr>
+        <w:pStyle w:val="PARAGRAPH"/>
+        <w:rPr>
           <w:noProof/>
           <w:lang w:val="es-MX"/>
         </w:rPr>
@@ -969,6 +1390,55 @@
       <w:pPr>
         <w:pStyle w:val="PARAGRAPH"/>
         <w:rPr>
+          <w:rFonts w:ascii="Times New Roman" w:hAnsi="Times New Roman"/>
+          <w:lang w:val="es-MX"/>
+        </w:rPr>
+      </w:pPr>
+      <w:r>
+        <w:rPr>
+          <w:rFonts w:ascii="Times New Roman" w:hAnsi="Times New Roman"/>
+          <w:lang w:val="es-MX"/>
+        </w:rPr>
+        <w:t>Las imágenes RGB se encuentran en las bandas 2-3, siendo B la banda 2, G la banda 3 y R la banda 4.</w:t>
+      </w:r>
+      <w:r>
+        <w:rPr>
+          <w:rFonts w:ascii="Times New Roman" w:hAnsi="Times New Roman"/>
+          <w:lang w:val="es-MX"/>
+        </w:rPr>
+        <w:t xml:space="preserve"> A continuación, muestro </w:t>
+      </w:r>
+      <w:r>
+        <w:rPr>
+          <w:rFonts w:ascii="Times New Roman" w:hAnsi="Times New Roman"/>
+          <w:lang w:val="es-MX"/>
+        </w:rPr>
+        <w:lastRenderedPageBreak/>
+        <w:t>las imágenes de entrenamiento.</w:t>
+      </w:r>
+    </w:p>
+    <w:p>
+      <w:pPr>
+        <w:pStyle w:val="PARAGRAPH"/>
+        <w:rPr>
+          <w:noProof/>
+          <w:lang w:val="es-MX"/>
+        </w:rPr>
+      </w:pPr>
+    </w:p>
+    <w:p>
+      <w:pPr>
+        <w:pStyle w:val="PARAGRAPH"/>
+        <w:rPr>
+          <w:noProof/>
+          <w:lang w:val="es-MX"/>
+        </w:rPr>
+      </w:pPr>
+    </w:p>
+    <w:p>
+      <w:pPr>
+        <w:pStyle w:val="PARAGRAPH"/>
+        <w:rPr>
           <w:lang w:val="es-MX"/>
         </w:rPr>
       </w:pPr>
@@ -997,30 +1467,11 @@
           <w:noProof/>
         </w:rPr>
         <w:object w:dxaOrig="225" w:dyaOrig="225">
-          <v:shapetype id="_x0000_t75" coordsize="21600,21600" o:spt="75" o:preferrelative="t" path="m@4@5l@4@11@9@11@9@5xe" filled="f" stroked="f">
-            <v:stroke joinstyle="miter"/>
-            <v:formulas>
-              <v:f eqn="if lineDrawn pixelLineWidth 0"/>
-              <v:f eqn="sum @0 1 0"/>
-              <v:f eqn="sum 0 0 @1"/>
-              <v:f eqn="prod @2 1 2"/>
-              <v:f eqn="prod @3 21600 pixelWidth"/>
-              <v:f eqn="prod @3 21600 pixelHeight"/>
-              <v:f eqn="sum @0 0 1"/>
-              <v:f eqn="prod @6 1 2"/>
-              <v:f eqn="prod @7 21600 pixelWidth"/>
-              <v:f eqn="sum @8 21600 0"/>
-              <v:f eqn="prod @7 21600 pixelHeight"/>
-              <v:f eqn="sum @10 21600 0"/>
-            </v:formulas>
-            <v:path o:extrusionok="f" gradientshapeok="t" o:connecttype="rect"/>
-            <o:lock v:ext="edit" aspectratio="t"/>
-          </v:shapetype>
           <v:shape id="_x0000_s1026" type="#_x0000_t75" style="position:absolute;left:0;text-align:left;margin-left:72.8pt;margin-top:8.55pt;width:75.6pt;height:93.65pt;z-index:251664384;mso-position-horizontal-relative:text;mso-position-vertical-relative:text">
-            <v:imagedata r:id="rId18" o:title=""/>
+            <v:imagedata r:id="rId40" o:title=""/>
             <w10:wrap type="square"/>
           </v:shape>
-          <o:OLEObject Type="Embed" ProgID="Equation.DSMT4" ShapeID="_x0000_s1026" DrawAspect="Content" ObjectID="_1631307221" r:id="rId19"/>
+          <o:OLEObject Type="Embed" ProgID="Equation.DSMT4" ShapeID="_x0000_s1026" DrawAspect="Content" ObjectID="_1631312039" r:id="rId41"/>
         </w:object>
       </w:r>
     </w:p>
@@ -1105,140 +1556,141 @@
       </w:pPr>
       <w:r>
         <w:rPr>
+          <w:lang w:val="es-MX"/>
+        </w:rPr>
+        <w:t>Luego, calculé los vectores de medias de cada clase.</w:t>
+      </w:r>
+    </w:p>
+    <w:p>
+      <w:pPr>
+        <w:pStyle w:val="PARAGRAPH"/>
+        <w:rPr>
+          <w:lang w:val="es-MX"/>
+        </w:rPr>
+      </w:pPr>
+      <w:r>
+        <w:rPr>
           <w:noProof/>
         </w:rPr>
+        <w:object w:dxaOrig="1440" w:dyaOrig="1440">
+          <v:group id="_x0000_s1039" style="position:absolute;left:0;text-align:left;margin-left:17.8pt;margin-top:12pt;width:210.55pt;height:164.55pt;z-index:251679232" coordorigin="889,4565" coordsize="4211,3291">
+            <v:shape id="_x0000_s1028" type="#_x0000_t75" style="position:absolute;left:889;top:4573;width:1276;height:1526;mso-position-horizontal-relative:text;mso-position-vertical-relative:text">
+              <v:imagedata r:id="rId42" o:title=""/>
+            </v:shape>
+            <v:shape id="_x0000_s1029" type="#_x0000_t75" style="position:absolute;left:2360;top:4573;width:1276;height:1542;mso-position-horizontal-relative:text;mso-position-vertical-relative:text">
+              <v:imagedata r:id="rId43" o:title=""/>
+            </v:shape>
+            <v:shape id="_x0000_s1030" type="#_x0000_t75" style="position:absolute;left:3791;top:4565;width:1292;height:1542;mso-position-horizontal-relative:text;mso-position-vertical-relative:text">
+              <v:imagedata r:id="rId44" o:title=""/>
+            </v:shape>
+            <v:shape id="_x0000_s1031" type="#_x0000_t75" style="position:absolute;left:895;top:6314;width:1292;height:1542;mso-position-horizontal-relative:text;mso-position-vertical-relative:text">
+              <v:imagedata r:id="rId45" o:title=""/>
+            </v:shape>
+            <v:shape id="_x0000_s1032" type="#_x0000_t75" style="position:absolute;left:3808;top:6307;width:1292;height:1542;mso-position-horizontal-relative:text;mso-position-vertical-relative:text">
+              <v:imagedata r:id="rId46" o:title=""/>
+            </v:shape>
+            <v:shape id="_x0000_s1033" type="#_x0000_t75" style="position:absolute;left:2346;top:6298;width:1292;height:1542;mso-position-horizontal-relative:text;mso-position-vertical-relative:text">
+              <v:imagedata r:id="rId47" o:title=""/>
+            </v:shape>
+            <w10:wrap type="square"/>
+          </v:group>
+          <o:OLEObject Type="Embed" ProgID="Equation.DSMT4" ShapeID="_x0000_s1028" DrawAspect="Content" ObjectID="_1631312040" r:id="rId48"/>
+          <o:OLEObject Type="Embed" ProgID="Equation.DSMT4" ShapeID="_x0000_s1029" DrawAspect="Content" ObjectID="_1631312041" r:id="rId49"/>
+          <o:OLEObject Type="Embed" ProgID="Equation.DSMT4" ShapeID="_x0000_s1030" DrawAspect="Content" ObjectID="_1631312042" r:id="rId50"/>
+          <o:OLEObject Type="Embed" ProgID="Equation.DSMT4" ShapeID="_x0000_s1031" DrawAspect="Content" ObjectID="_1631312043" r:id="rId51"/>
+          <o:OLEObject Type="Embed" ProgID="Equation.DSMT4" ShapeID="_x0000_s1032" DrawAspect="Content" ObjectID="_1631312044" r:id="rId52"/>
+          <o:OLEObject Type="Embed" ProgID="Equation.DSMT4" ShapeID="_x0000_s1033" DrawAspect="Content" ObjectID="_1631312045" r:id="rId53"/>
+        </w:object>
+      </w:r>
+    </w:p>
+    <w:p>
+      <w:pPr>
+        <w:pStyle w:val="PARAGRAPH"/>
+        <w:rPr>
+          <w:lang w:val="es-MX"/>
+        </w:rPr>
+      </w:pPr>
+    </w:p>
+    <w:p>
+      <w:pPr>
+        <w:pStyle w:val="PARAGRAPH"/>
+        <w:rPr>
+          <w:lang w:val="es-MX"/>
+        </w:rPr>
+      </w:pPr>
+    </w:p>
+    <w:p>
+      <w:pPr>
+        <w:pStyle w:val="PARAGRAPH"/>
+        <w:rPr>
+          <w:lang w:val="es-MX"/>
+        </w:rPr>
+      </w:pPr>
+    </w:p>
+    <w:p>
+      <w:pPr>
+        <w:pStyle w:val="PARAGRAPH"/>
+        <w:rPr>
+          <w:lang w:val="es-MX"/>
+        </w:rPr>
+      </w:pPr>
+      <w:r>
+        <w:rPr>
+          <w:lang w:val="es-MX"/>
+        </w:rPr>
+        <w:t xml:space="preserve">Luego, se calcularon las matrices de covarianzas </w:t>
+      </w:r>
+      <w:proofErr w:type="spellStart"/>
+      <w:r>
+        <w:rPr>
+          <w:rFonts w:ascii="Cambria Math" w:hAnsi="Cambria Math"/>
+          <w:lang w:val="es-MX"/>
+        </w:rPr>
+        <w:t>Σ</w:t>
+      </w:r>
+      <w:r>
+        <w:rPr>
+          <w:vertAlign w:val="subscript"/>
+          <w:lang w:val="es-MX"/>
+        </w:rPr>
+        <w:t>k</w:t>
+      </w:r>
+      <w:proofErr w:type="spellEnd"/>
+      <w:r>
+        <w:rPr>
+          <w:lang w:val="es-MX"/>
+        </w:rPr>
+        <w:t xml:space="preserve"> con la siguiente fórmula.</w:t>
+      </w:r>
+    </w:p>
+    <w:p>
+      <w:pPr>
+        <w:pStyle w:val="PARAGRAPH"/>
+        <w:rPr>
+          <w:lang w:val="es-MX"/>
+        </w:rPr>
+      </w:pPr>
+      <w:r>
+        <w:rPr>
+          <w:noProof/>
+        </w:rPr>
         <w:object w:dxaOrig="225" w:dyaOrig="225">
-          <v:shape id="_x0000_s1029" type="#_x0000_t75" style="position:absolute;left:0;text-align:left;margin-left:87.75pt;margin-top:19.4pt;width:63.8pt;height:77.1pt;z-index:251687936;mso-position-horizontal-relative:text;mso-position-vertical-relative:text">
-            <v:imagedata r:id="rId20" o:title=""/>
+          <v:shape id="_x0000_s1034" type="#_x0000_t75" style="position:absolute;left:0;text-align:left;margin-left:46.65pt;margin-top:9.15pt;width:141.8pt;height:34pt;z-index:251694080;mso-position-horizontal-relative:text;mso-position-vertical-relative:text">
+            <v:imagedata r:id="rId54" o:title=""/>
             <w10:wrap type="square"/>
           </v:shape>
-          <o:OLEObject Type="Embed" ProgID="Equation.DSMT4" ShapeID="_x0000_s1029" DrawAspect="Content" ObjectID="_1631307222" r:id="rId21"/>
+          <o:OLEObject Type="Embed" ProgID="Equation.DSMT4" ShapeID="_x0000_s1034" DrawAspect="Content" ObjectID="_1631312046" r:id="rId55"/>
         </w:object>
       </w:r>
-      <w:r>
-        <w:rPr>
-          <w:noProof/>
-        </w:rPr>
-        <w:object w:dxaOrig="1440" w:dyaOrig="1440">
-          <v:shape id="_x0000_s1033" type="#_x0000_t75" style="position:absolute;left:0;text-align:left;margin-left:86.15pt;margin-top:105.65pt;width:64.6pt;height:77.1pt;z-index:251692032;mso-position-horizontal-relative:text;mso-position-vertical-relative:text">
-            <v:imagedata r:id="rId22" o:title=""/>
-            <w10:wrap type="square"/>
-          </v:shape>
-          <o:OLEObject Type="Embed" ProgID="Equation.DSMT4" ShapeID="_x0000_s1033" DrawAspect="Content" ObjectID="_1631307223" r:id="rId23"/>
-        </w:object>
-      </w:r>
-      <w:r>
-        <w:rPr>
-          <w:noProof/>
-        </w:rPr>
-        <w:object w:dxaOrig="1440" w:dyaOrig="1440">
-          <v:shape id="_x0000_s1032" type="#_x0000_t75" style="position:absolute;left:0;text-align:left;margin-left:160.15pt;margin-top:106.1pt;width:64.6pt;height:77.1pt;z-index:251691008;mso-position-horizontal-relative:text;mso-position-vertical-relative:text">
-            <v:imagedata r:id="rId24" o:title=""/>
-            <w10:wrap type="square"/>
-          </v:shape>
-          <o:OLEObject Type="Embed" ProgID="Equation.DSMT4" ShapeID="_x0000_s1032" DrawAspect="Content" ObjectID="_1631307224" r:id="rId25"/>
-        </w:object>
-      </w:r>
-      <w:r>
-        <w:rPr>
-          <w:noProof/>
-        </w:rPr>
-        <w:object w:dxaOrig="1440" w:dyaOrig="1440">
-          <v:shape id="_x0000_s1030" type="#_x0000_t75" style="position:absolute;left:0;text-align:left;margin-left:159.3pt;margin-top:19pt;width:64.6pt;height:77.1pt;z-index:251688960;mso-position-horizontal-relative:text;mso-position-vertical-relative:text">
-            <v:imagedata r:id="rId26" o:title=""/>
-            <w10:wrap type="square"/>
-          </v:shape>
-          <o:OLEObject Type="Embed" ProgID="Equation.DSMT4" ShapeID="_x0000_s1030" DrawAspect="Content" ObjectID="_1631307225" r:id="rId27"/>
-        </w:object>
-      </w:r>
-      <w:r>
-        <w:rPr>
-          <w:lang w:val="es-MX"/>
-        </w:rPr>
-        <w:t>Luego, calculé los vectores de medias de cada clase.</w:t>
-      </w:r>
-    </w:p>
-    <w:p>
-      <w:pPr>
-        <w:pStyle w:val="PARAGRAPH"/>
-        <w:rPr>
-          <w:lang w:val="es-MX"/>
-        </w:rPr>
-      </w:pPr>
-      <w:r>
-        <w:rPr>
-          <w:noProof/>
-        </w:rPr>
-        <w:object w:dxaOrig="1440" w:dyaOrig="1440">
-          <v:shape id="_x0000_s1031" type="#_x0000_t75" style="position:absolute;left:0;text-align:left;margin-left:15.3pt;margin-top:94.15pt;width:64.6pt;height:77.1pt;z-index:251689984;mso-position-horizontal-relative:text;mso-position-vertical-relative:text">
-            <v:imagedata r:id="rId28" o:title=""/>
-            <w10:wrap type="square"/>
-          </v:shape>
-          <o:OLEObject Type="Embed" ProgID="Equation.DSMT4" ShapeID="_x0000_s1031" DrawAspect="Content" ObjectID="_1631307226" r:id="rId29"/>
-        </w:object>
-      </w:r>
-      <w:r>
-        <w:rPr>
-          <w:noProof/>
-        </w:rPr>
-        <w:object w:dxaOrig="225" w:dyaOrig="225">
-          <v:shape id="_x0000_s1028" type="#_x0000_t75" style="position:absolute;left:0;text-align:left;margin-left:14.2pt;margin-top:7.9pt;width:63.8pt;height:76.3pt;z-index:251685888;mso-position-horizontal-relative:text;mso-position-vertical-relative:text">
-            <v:imagedata r:id="rId30" o:title=""/>
-            <w10:wrap type="square"/>
-          </v:shape>
-          <o:OLEObject Type="Embed" ProgID="Equation.DSMT4" ShapeID="_x0000_s1028" DrawAspect="Content" ObjectID="_1631307227" r:id="rId31"/>
-        </w:object>
-      </w:r>
-    </w:p>
-    <w:p>
-      <w:pPr>
-        <w:pStyle w:val="PARAGRAPH"/>
-        <w:rPr>
-          <w:lang w:val="es-MX"/>
-        </w:rPr>
-      </w:pPr>
-    </w:p>
-    <w:p>
-      <w:pPr>
-        <w:pStyle w:val="PARAGRAPH"/>
-        <w:rPr>
-          <w:lang w:val="es-MX"/>
-        </w:rPr>
-      </w:pPr>
-    </w:p>
-    <w:p>
-      <w:pPr>
-        <w:pStyle w:val="PARAGRAPH"/>
-        <w:rPr>
-          <w:lang w:val="es-MX"/>
-        </w:rPr>
-      </w:pPr>
-      <w:bookmarkStart w:id="0" w:name="_GoBack"/>
-      <w:bookmarkEnd w:id="0"/>
-    </w:p>
-    <w:p>
-      <w:pPr>
-        <w:pStyle w:val="PARAGRAPH"/>
-        <w:rPr>
-          <w:lang w:val="es-MX"/>
-        </w:rPr>
-      </w:pPr>
-    </w:p>
-    <w:p>
-      <w:pPr>
-        <w:pStyle w:val="PARAGRAPH"/>
-        <w:rPr>
-          <w:lang w:val="es-MX"/>
-        </w:rPr>
-      </w:pPr>
-    </w:p>
-    <w:p>
-      <w:pPr>
-        <w:pStyle w:val="PARAGRAPH"/>
-        <w:rPr>
-          <w:lang w:val="es-MX"/>
-        </w:rPr>
-      </w:pPr>
+    </w:p>
+    <w:p>
+      <w:pPr>
+        <w:pStyle w:val="MTDisplayEquation"/>
+      </w:pPr>
+      <w:r>
+        <w:tab/>
+        <w:t xml:space="preserve"> </w:t>
+      </w:r>
     </w:p>
     <w:p>
       <w:pPr>
@@ -1399,7 +1851,6 @@
           <w:lang w:val="es-MX"/>
         </w:rPr>
       </w:pPr>
-      <w:proofErr w:type="spellStart"/>
       <w:r>
         <w:rPr>
           <w:rFonts w:ascii="Helvetica" w:hAnsi="Helvetica"/>
@@ -1409,9 +1860,19 @@
           <w:sz w:val="22"/>
           <w:lang w:val="es-MX"/>
         </w:rPr>
-        <w:t>References</w:t>
-      </w:r>
-      <w:proofErr w:type="spellEnd"/>
+        <w:t>Referenc</w:t>
+      </w:r>
+      <w:r>
+        <w:rPr>
+          <w:rFonts w:ascii="Helvetica" w:hAnsi="Helvetica"/>
+          <w:b/>
+          <w:bCs/>
+          <w:color w:val="000000"/>
+          <w:sz w:val="22"/>
+          <w:lang w:val="es-MX"/>
+        </w:rPr>
+        <w:t>ias</w:t>
+      </w:r>
     </w:p>
     <w:p>
       <w:pPr>
@@ -1455,9 +1916,8 @@
           <w:sz w:val="16"/>
           <w:szCs w:val="16"/>
         </w:rPr>
-        <w:t>Hughes M.J. &amp; Hayes, D.J. (2014). Automated detection of cloud and cloud shadow in single-date Landsat imagery using neural networks and spatial post-processing. Remote Sensing, 6(6), 4907–4926. doi:10.3390/rs</w:t>
-      </w:r>
-      <w:proofErr w:type="gramStart"/>
+        <w:t xml:space="preserve">Hughes M.J. &amp; Hayes, D.J. (2014). Automated detection of cloud and cloud shadow in single-date Landsat imagery using neural networks </w:t>
+      </w:r>
       <w:r>
         <w:rPr>
           <w:color w:val="000000"/>
@@ -1465,23 +1925,33 @@
           <w:sz w:val="16"/>
           <w:szCs w:val="16"/>
         </w:rPr>
-        <w:t>6064907.</w:t>
-      </w:r>
-      <w:r>
-        <w:rPr>
-          <w:color w:val="000000"/>
+        <w:t>and spatial post-processing. Remote Sensing, 6(6), 4907–4926. doi:10.3390/rs</w:t>
+      </w:r>
+      <w:proofErr w:type="gramStart"/>
+      <w:r>
+        <w:rPr>
+          <w:color w:val="000000"/>
+          <w:spacing w:val="-8"/>
           <w:sz w:val="16"/>
           <w:szCs w:val="16"/>
         </w:rPr>
-        <w:t>W.</w:t>
-      </w:r>
-      <w:proofErr w:type="gramEnd"/>
+        <w:t>6064907.</w:t>
+      </w:r>
       <w:r>
         <w:rPr>
           <w:color w:val="000000"/>
           <w:sz w:val="16"/>
           <w:szCs w:val="16"/>
         </w:rPr>
+        <w:t>W.</w:t>
+      </w:r>
+      <w:proofErr w:type="gramEnd"/>
+      <w:r>
+        <w:rPr>
+          <w:color w:val="000000"/>
+          <w:sz w:val="16"/>
+          <w:szCs w:val="16"/>
+        </w:rPr>
         <w:t xml:space="preserve">-K. Chen, </w:t>
       </w:r>
       <w:r>
@@ -1505,10 +1975,92 @@
     </w:p>
     <w:p>
       <w:pPr>
+        <w:numPr>
+          <w:ilvl w:val="0"/>
+          <w:numId w:val="22"/>
+        </w:numPr>
+        <w:rPr>
+          <w:color w:val="000000"/>
+          <w:sz w:val="16"/>
+          <w:szCs w:val="16"/>
+          <w:lang w:val="es-MX"/>
+        </w:rPr>
+      </w:pPr>
+      <w:proofErr w:type="spellStart"/>
+      <w:r>
+        <w:rPr>
+          <w:color w:val="000000"/>
+          <w:sz w:val="16"/>
+          <w:szCs w:val="16"/>
+          <w:lang w:val="es-MX"/>
+        </w:rPr>
+        <w:t>Sucar</w:t>
+      </w:r>
+      <w:proofErr w:type="spellEnd"/>
+      <w:r>
+        <w:rPr>
+          <w:color w:val="000000"/>
+          <w:sz w:val="16"/>
+          <w:szCs w:val="16"/>
+          <w:lang w:val="es-MX"/>
+        </w:rPr>
+        <w:t xml:space="preserve">, </w:t>
+      </w:r>
+      <w:r>
+        <w:rPr>
+          <w:color w:val="000000"/>
+          <w:sz w:val="16"/>
+          <w:szCs w:val="16"/>
+          <w:lang w:val="es-MX"/>
+        </w:rPr>
+        <w:t>Luis Enrique</w:t>
+      </w:r>
+      <w:r>
+        <w:rPr>
+          <w:color w:val="000000"/>
+          <w:sz w:val="16"/>
+          <w:szCs w:val="16"/>
+          <w:lang w:val="es-MX"/>
+        </w:rPr>
+        <w:t xml:space="preserve">. </w:t>
+      </w:r>
+      <w:r>
+        <w:rPr>
+          <w:i/>
+          <w:color w:val="000000"/>
+          <w:sz w:val="16"/>
+          <w:szCs w:val="16"/>
+          <w:lang w:val="es-MX"/>
+        </w:rPr>
+        <w:t>Clasificadores Bayesianos: de Datos a Conceptos</w:t>
+      </w:r>
+      <w:r>
+        <w:rPr>
+          <w:i/>
+          <w:color w:val="000000"/>
+          <w:sz w:val="16"/>
+          <w:szCs w:val="16"/>
+          <w:lang w:val="es-MX"/>
+        </w:rPr>
+        <w:t>.</w:t>
+      </w:r>
+      <w:r>
+        <w:rPr>
+          <w:color w:val="000000"/>
+          <w:sz w:val="16"/>
+          <w:szCs w:val="16"/>
+          <w:lang w:val="es-MX"/>
+        </w:rPr>
+        <w:t xml:space="preserve"> </w:t>
+      </w:r>
+    </w:p>
+    <w:p>
+      <w:pPr>
         <w:pStyle w:val="References"/>
         <w:rPr>
           <w:rFonts w:ascii="Palatino" w:hAnsi="Palatino" w:cs="Tms Rmn"/>
           <w:color w:val="000000"/>
+          <w:lang w:val="es-MX"/>
         </w:rPr>
       </w:pPr>
     </w:p>
@@ -1518,6 +2070,7 @@
         <w:rPr>
           <w:rFonts w:ascii="Palatino" w:hAnsi="Palatino" w:cs="Tms Rmn"/>
           <w:color w:val="000000"/>
+          <w:lang w:val="es-MX"/>
         </w:rPr>
       </w:pPr>
     </w:p>
@@ -1527,6 +2080,7 @@
         <w:rPr>
           <w:rFonts w:ascii="Palatino" w:hAnsi="Palatino" w:cs="Tms Rmn"/>
           <w:color w:val="000000"/>
+          <w:lang w:val="es-MX"/>
         </w:rPr>
       </w:pPr>
     </w:p>
@@ -1536,6 +2090,7 @@
         <w:rPr>
           <w:rFonts w:ascii="Palatino" w:hAnsi="Palatino" w:cs="Tms Rmn"/>
           <w:color w:val="000000"/>
+          <w:lang w:val="es-MX"/>
         </w:rPr>
       </w:pPr>
     </w:p>
@@ -1545,6 +2100,7 @@
         <w:rPr>
           <w:rFonts w:ascii="Palatino" w:hAnsi="Palatino" w:cs="Tms Rmn"/>
           <w:color w:val="000000"/>
+          <w:lang w:val="es-MX"/>
         </w:rPr>
       </w:pPr>
     </w:p>
@@ -1554,6 +2110,7 @@
         <w:rPr>
           <w:rFonts w:ascii="Palatino" w:hAnsi="Palatino" w:cs="Tms Rmn"/>
           <w:color w:val="000000"/>
+          <w:lang w:val="es-MX"/>
         </w:rPr>
       </w:pPr>
     </w:p>
@@ -1563,6 +2120,7 @@
         <w:rPr>
           <w:rFonts w:ascii="Palatino" w:hAnsi="Palatino" w:cs="Tms Rmn"/>
           <w:color w:val="000000"/>
+          <w:lang w:val="es-MX"/>
         </w:rPr>
       </w:pPr>
     </w:p>
@@ -1572,6 +2130,7 @@
         <w:rPr>
           <w:rFonts w:ascii="Palatino" w:hAnsi="Palatino" w:cs="Tms Rmn"/>
           <w:color w:val="000000"/>
+          <w:lang w:val="es-MX"/>
         </w:rPr>
       </w:pPr>
     </w:p>
@@ -1581,6 +2140,7 @@
         <w:rPr>
           <w:rFonts w:ascii="Palatino" w:hAnsi="Palatino" w:cs="Tms Rmn"/>
           <w:color w:val="000000"/>
+          <w:lang w:val="es-MX"/>
         </w:rPr>
       </w:pPr>
     </w:p>
@@ -1590,6 +2150,7 @@
         <w:rPr>
           <w:rFonts w:ascii="Palatino" w:hAnsi="Palatino" w:cs="Tms Rmn"/>
           <w:color w:val="000000"/>
+          <w:lang w:val="es-MX"/>
         </w:rPr>
       </w:pPr>
     </w:p>
@@ -1599,6 +2160,7 @@
         <w:rPr>
           <w:rFonts w:ascii="Palatino" w:hAnsi="Palatino" w:cs="Tms Rmn"/>
           <w:color w:val="000000"/>
+          <w:lang w:val="es-MX"/>
         </w:rPr>
       </w:pPr>
     </w:p>
@@ -1608,6 +2170,7 @@
         <w:rPr>
           <w:rFonts w:ascii="Palatino" w:hAnsi="Palatino" w:cs="Tms Rmn"/>
           <w:color w:val="000000"/>
+          <w:lang w:val="es-MX"/>
         </w:rPr>
       </w:pPr>
     </w:p>
@@ -1617,6 +2180,7 @@
         <w:rPr>
           <w:rFonts w:ascii="Palatino" w:hAnsi="Palatino" w:cs="Tms Rmn"/>
           <w:color w:val="000000"/>
+          <w:lang w:val="es-MX"/>
         </w:rPr>
       </w:pPr>
     </w:p>
@@ -1626,6 +2190,7 @@
         <w:rPr>
           <w:rFonts w:ascii="Palatino" w:hAnsi="Palatino" w:cs="Tms Rmn"/>
           <w:color w:val="000000"/>
+          <w:lang w:val="es-MX"/>
         </w:rPr>
       </w:pPr>
     </w:p>
@@ -1635,6 +2200,7 @@
         <w:rPr>
           <w:rFonts w:ascii="Palatino" w:hAnsi="Palatino" w:cs="Tms Rmn"/>
           <w:color w:val="000000"/>
+          <w:lang w:val="es-MX"/>
         </w:rPr>
       </w:pPr>
     </w:p>
@@ -1644,6 +2210,7 @@
         <w:rPr>
           <w:rFonts w:ascii="Palatino" w:hAnsi="Palatino" w:cs="Tms Rmn"/>
           <w:color w:val="000000"/>
+          <w:lang w:val="es-MX"/>
         </w:rPr>
       </w:pPr>
     </w:p>
@@ -1653,6 +2220,7 @@
         <w:rPr>
           <w:rFonts w:ascii="Palatino" w:hAnsi="Palatino" w:cs="Tms Rmn"/>
           <w:color w:val="000000"/>
+          <w:lang w:val="es-MX"/>
         </w:rPr>
       </w:pPr>
     </w:p>
@@ -1662,6 +2230,7 @@
         <w:rPr>
           <w:rFonts w:ascii="Palatino" w:hAnsi="Palatino" w:cs="Tms Rmn"/>
           <w:color w:val="000000"/>
+          <w:lang w:val="es-MX"/>
         </w:rPr>
       </w:pPr>
     </w:p>
@@ -1671,6 +2240,7 @@
         <w:rPr>
           <w:rFonts w:ascii="Palatino" w:hAnsi="Palatino" w:cs="Tms Rmn"/>
           <w:color w:val="000000"/>
+          <w:lang w:val="es-MX"/>
         </w:rPr>
       </w:pPr>
     </w:p>
@@ -1680,6 +2250,7 @@
         <w:rPr>
           <w:rFonts w:ascii="Palatino" w:hAnsi="Palatino" w:cs="Tms Rmn"/>
           <w:color w:val="000000"/>
+          <w:lang w:val="es-MX"/>
         </w:rPr>
       </w:pPr>
     </w:p>
@@ -1689,6 +2260,7 @@
         <w:rPr>
           <w:rFonts w:ascii="Palatino" w:hAnsi="Palatino" w:cs="Tms Rmn"/>
           <w:color w:val="000000"/>
+          <w:lang w:val="es-MX"/>
         </w:rPr>
       </w:pPr>
     </w:p>
@@ -1698,6 +2270,7 @@
         <w:rPr>
           <w:rFonts w:ascii="Palatino" w:hAnsi="Palatino" w:cs="Tms Rmn"/>
           <w:color w:val="000000"/>
+          <w:lang w:val="es-MX"/>
         </w:rPr>
       </w:pPr>
     </w:p>
@@ -1707,6 +2280,7 @@
         <w:rPr>
           <w:rFonts w:ascii="Palatino" w:hAnsi="Palatino" w:cs="Tms Rmn"/>
           <w:color w:val="000000"/>
+          <w:lang w:val="es-MX"/>
         </w:rPr>
       </w:pPr>
     </w:p>
@@ -1716,6 +2290,7 @@
         <w:rPr>
           <w:rFonts w:ascii="Palatino" w:hAnsi="Palatino" w:cs="Tms Rmn"/>
           <w:color w:val="000000"/>
+          <w:lang w:val="es-MX"/>
         </w:rPr>
       </w:pPr>
     </w:p>
@@ -1725,6 +2300,7 @@
         <w:rPr>
           <w:rFonts w:ascii="Palatino" w:hAnsi="Palatino" w:cs="Tms Rmn"/>
           <w:color w:val="000000"/>
+          <w:lang w:val="es-MX"/>
         </w:rPr>
       </w:pPr>
     </w:p>
@@ -1736,6 +2312,7 @@
           <w:b/>
           <w:bCs/>
           <w:color w:val="000000"/>
+          <w:lang w:val="es-MX"/>
         </w:rPr>
       </w:pPr>
     </w:p>
@@ -1747,6 +2324,7 @@
           <w:b/>
           <w:bCs/>
           <w:color w:val="000000"/>
+          <w:lang w:val="es-MX"/>
         </w:rPr>
       </w:pPr>
     </w:p>
@@ -1758,6 +2336,7 @@
           <w:b/>
           <w:bCs/>
           <w:color w:val="000000"/>
+          <w:lang w:val="es-MX"/>
         </w:rPr>
       </w:pPr>
     </w:p>
@@ -1769,6 +2348,7 @@
           <w:b/>
           <w:bCs/>
           <w:color w:val="000000"/>
+          <w:lang w:val="es-MX"/>
         </w:rPr>
       </w:pPr>
     </w:p>
@@ -1780,6 +2360,7 @@
           <w:b/>
           <w:bCs/>
           <w:color w:val="000000"/>
+          <w:lang w:val="es-MX"/>
         </w:rPr>
       </w:pPr>
     </w:p>
@@ -1791,6 +2372,7 @@
           <w:b/>
           <w:bCs/>
           <w:color w:val="000000"/>
+          <w:lang w:val="es-MX"/>
         </w:rPr>
       </w:pPr>
     </w:p>
@@ -1802,6 +2384,7 @@
           <w:b/>
           <w:bCs/>
           <w:color w:val="000000"/>
+          <w:lang w:val="es-MX"/>
         </w:rPr>
       </w:pPr>
     </w:p>
@@ -1812,12 +2395,13 @@
           <w:color w:val="000000"/>
           <w:kern w:val="0"/>
           <w:szCs w:val="16"/>
+          <w:lang w:val="es-MX"/>
         </w:rPr>
       </w:pPr>
     </w:p>
     <w:sectPr>
-      <w:headerReference w:type="even" r:id="rId32"/>
-      <w:headerReference w:type="default" r:id="rId33"/>
+      <w:headerReference w:type="even" r:id="rId56"/>
+      <w:headerReference w:type="default" r:id="rId57"/>
       <w:type w:val="continuous"/>
       <w:pgSz w:w="11340" w:h="15480" w:code="1"/>
       <w:pgMar w:top="1195" w:right="605" w:bottom="360" w:left="720" w:header="605" w:footer="72" w:gutter="0"/>
@@ -5500,6 +6084,7 @@
   <w:style w:type="paragraph" w:customStyle="1" w:styleId="PARAGRAPH">
     <w:name w:val="PARAGRAPH"/>
     <w:basedOn w:val="Normal"/>
+    <w:link w:val="PARAGRAPHCar"/>
     <w:rsid w:val="0073587B"/>
     <w:pPr>
       <w:ind w:firstLine="240"/>
@@ -6242,6 +6827,45 @@
     <w:rsid w:val="00D62A45"/>
     <w:rPr>
       <w:color w:val="808080"/>
+    </w:rPr>
+  </w:style>
+  <w:style w:type="paragraph" w:customStyle="1" w:styleId="MTDisplayEquation">
+    <w:name w:val="MTDisplayEquation"/>
+    <w:basedOn w:val="PARAGRAPH"/>
+    <w:next w:val="Normal"/>
+    <w:link w:val="MTDisplayEquationCar"/>
+    <w:rsid w:val="00E93C68"/>
+    <w:pPr>
+      <w:tabs>
+        <w:tab w:val="center" w:pos="2440"/>
+        <w:tab w:val="right" w:pos="4880"/>
+      </w:tabs>
+    </w:pPr>
+    <w:rPr>
+      <w:lang w:val="es-MX"/>
+    </w:rPr>
+  </w:style>
+  <w:style w:type="character" w:customStyle="1" w:styleId="PARAGRAPHCar">
+    <w:name w:val="PARAGRAPH Car"/>
+    <w:basedOn w:val="Fuentedeprrafopredeter"/>
+    <w:link w:val="PARAGRAPH"/>
+    <w:rsid w:val="00E93C68"/>
+    <w:rPr>
+      <w:rFonts w:ascii="Palatino" w:hAnsi="Palatino"/>
+      <w:kern w:val="16"/>
+      <w:sz w:val="19"/>
+    </w:rPr>
+  </w:style>
+  <w:style w:type="character" w:customStyle="1" w:styleId="MTDisplayEquationCar">
+    <w:name w:val="MTDisplayEquation Car"/>
+    <w:basedOn w:val="PARAGRAPHCar"/>
+    <w:link w:val="MTDisplayEquation"/>
+    <w:rsid w:val="00E93C68"/>
+    <w:rPr>
+      <w:rFonts w:ascii="Palatino" w:hAnsi="Palatino"/>
+      <w:kern w:val="16"/>
+      <w:sz w:val="19"/>
+      <w:lang w:val="es-MX"/>
     </w:rPr>
   </w:style>
 </w:styles>
@@ -6535,7 +7159,7 @@
 </file>
 
 <file path=customXml/itemProps1.xml><?xml version="1.0" encoding="utf-8"?>
-<ds:datastoreItem xmlns:ds="http://schemas.openxmlformats.org/officeDocument/2006/customXml" ds:itemID="{36AEFFF5-B63C-4E0E-A0B4-0E4DE3505C0F}">
+<ds:datastoreItem xmlns:ds="http://schemas.openxmlformats.org/officeDocument/2006/customXml" ds:itemID="{3EDF3880-3D26-499E-9685-0C2F8A34850F}">
   <ds:schemaRefs>
     <ds:schemaRef ds:uri="http://schemas.openxmlformats.org/officeDocument/2006/bibliography"/>
   </ds:schemaRefs>

</xml_diff>